<commit_message>
Add -teams- to URL
</commit_message>
<xml_diff>
--- a/BCF-API_URLs.docx
+++ b/BCF-API_URLs.docx
@@ -9,7 +9,7 @@
         <w:tblLook w:val="04A0"/>
       </w:tblPr>
       <w:tblGrid>
-        <w:gridCol w:w="6912"/>
+        <w:gridCol w:w="6938"/>
         <w:gridCol w:w="2300"/>
       </w:tblGrid>
       <w:tr>
@@ -83,6 +83,90 @@
             </w:r>
             <w:proofErr w:type="spellStart"/>
             <w:r>
+              <w:t>teams</w:t>
+            </w:r>
+            <w:proofErr w:type="spellEnd"/>
+          </w:p>
+        </w:tc>
+        <w:tc>
+          <w:tcPr>
+            <w:tcW w:w="2300" w:type="dxa"/>
+          </w:tcPr>
+          <w:p>
+            <w:r>
+              <w:t>GET, POST</w:t>
+            </w:r>
+          </w:p>
+        </w:tc>
+      </w:tr>
+      <w:tr>
+        <w:tc>
+          <w:tcPr>
+            <w:tcW w:w="6912" w:type="dxa"/>
+          </w:tcPr>
+          <w:p>
+            <w:r>
+              <w:t>/V0.99/</w:t>
+            </w:r>
+            <w:proofErr w:type="spellStart"/>
+            <w:r>
+              <w:t>teams</w:t>
+            </w:r>
+            <w:proofErr w:type="spellEnd"/>
+            <w:r>
+              <w:t>/{</w:t>
+            </w:r>
+            <w:proofErr w:type="spellStart"/>
+            <w:r>
+              <w:t>id</w:t>
+            </w:r>
+            <w:proofErr w:type="spellEnd"/>
+            <w:r>
+              <w:t>}</w:t>
+            </w:r>
+          </w:p>
+        </w:tc>
+        <w:tc>
+          <w:tcPr>
+            <w:tcW w:w="2300" w:type="dxa"/>
+          </w:tcPr>
+          <w:p>
+            <w:r>
+              <w:t>GET, PUT, DELETE</w:t>
+            </w:r>
+          </w:p>
+        </w:tc>
+      </w:tr>
+      <w:tr>
+        <w:tc>
+          <w:tcPr>
+            <w:tcW w:w="6912" w:type="dxa"/>
+          </w:tcPr>
+          <w:p>
+            <w:r>
+              <w:t>/V0.99/</w:t>
+            </w:r>
+            <w:r>
+              <w:t xml:space="preserve"> </w:t>
+            </w:r>
+            <w:proofErr w:type="spellStart"/>
+            <w:r>
+              <w:t>teams</w:t>
+            </w:r>
+            <w:proofErr w:type="spellEnd"/>
+            <w:r>
+              <w:t>/{</w:t>
+            </w:r>
+            <w:proofErr w:type="spellStart"/>
+            <w:r>
+              <w:t>id</w:t>
+            </w:r>
+            <w:proofErr w:type="spellEnd"/>
+            <w:r>
+              <w:t>}/</w:t>
+            </w:r>
+            <w:proofErr w:type="spellStart"/>
+            <w:r>
               <w:t>projects</w:t>
             </w:r>
             <w:proofErr w:type="spellEnd"/>
@@ -108,6 +192,25 @@
             <w:r>
               <w:t>/V0.99/</w:t>
             </w:r>
+            <w:r>
+              <w:t xml:space="preserve"> </w:t>
+            </w:r>
+            <w:proofErr w:type="spellStart"/>
+            <w:r>
+              <w:t>teams</w:t>
+            </w:r>
+            <w:proofErr w:type="spellEnd"/>
+            <w:r>
+              <w:t>/{</w:t>
+            </w:r>
+            <w:proofErr w:type="spellStart"/>
+            <w:r>
+              <w:t>id</w:t>
+            </w:r>
+            <w:proofErr w:type="spellEnd"/>
+            <w:r>
+              <w:t>}/</w:t>
+            </w:r>
             <w:proofErr w:type="spellStart"/>
             <w:r>
               <w:t>projects</w:t>
@@ -146,6 +249,25 @@
             <w:r>
               <w:t>/V0.99/</w:t>
             </w:r>
+            <w:r>
+              <w:t xml:space="preserve"> </w:t>
+            </w:r>
+            <w:proofErr w:type="spellStart"/>
+            <w:r>
+              <w:t>teams</w:t>
+            </w:r>
+            <w:proofErr w:type="spellEnd"/>
+            <w:r>
+              <w:t>/{</w:t>
+            </w:r>
+            <w:proofErr w:type="spellStart"/>
+            <w:r>
+              <w:t>id</w:t>
+            </w:r>
+            <w:proofErr w:type="spellEnd"/>
+            <w:r>
+              <w:t>}/</w:t>
+            </w:r>
             <w:proofErr w:type="spellStart"/>
             <w:r>
               <w:t>projects</w:t>
@@ -175,7 +297,13 @@
           </w:tcPr>
           <w:p>
             <w:r>
-              <w:t xml:space="preserve">GET </w:t>
+              <w:t>GET</w:t>
+            </w:r>
+            <w:r>
+              <w:t>,POST, PUT, DELETE</w:t>
+            </w:r>
+            <w:r>
+              <w:t xml:space="preserve"> </w:t>
             </w:r>
             <w:r>
               <w:t>(</w:t>
@@ -200,6 +328,25 @@
             <w:r>
               <w:t>/V0.99/</w:t>
             </w:r>
+            <w:r>
+              <w:t xml:space="preserve"> </w:t>
+            </w:r>
+            <w:proofErr w:type="spellStart"/>
+            <w:r>
+              <w:t>teams</w:t>
+            </w:r>
+            <w:proofErr w:type="spellEnd"/>
+            <w:r>
+              <w:t>/{</w:t>
+            </w:r>
+            <w:proofErr w:type="spellStart"/>
+            <w:r>
+              <w:t>id</w:t>
+            </w:r>
+            <w:proofErr w:type="spellEnd"/>
+            <w:r>
+              <w:t>}/</w:t>
+            </w:r>
             <w:proofErr w:type="spellStart"/>
             <w:r>
               <w:t>projects</w:t>
@@ -243,6 +390,25 @@
             <w:r>
               <w:t>/V0.99/</w:t>
             </w:r>
+            <w:r>
+              <w:t xml:space="preserve"> </w:t>
+            </w:r>
+            <w:proofErr w:type="spellStart"/>
+            <w:r>
+              <w:t>teams</w:t>
+            </w:r>
+            <w:proofErr w:type="spellEnd"/>
+            <w:r>
+              <w:t>/{</w:t>
+            </w:r>
+            <w:proofErr w:type="spellStart"/>
+            <w:r>
+              <w:t>id</w:t>
+            </w:r>
+            <w:proofErr w:type="spellEnd"/>
+            <w:r>
+              <w:t>}/</w:t>
+            </w:r>
             <w:proofErr w:type="spellStart"/>
             <w:r>
               <w:t>projects</w:t>
@@ -297,6 +463,25 @@
             <w:r>
               <w:t>/V0.99/</w:t>
             </w:r>
+            <w:r>
+              <w:t xml:space="preserve"> </w:t>
+            </w:r>
+            <w:proofErr w:type="spellStart"/>
+            <w:r>
+              <w:t>teams</w:t>
+            </w:r>
+            <w:proofErr w:type="spellEnd"/>
+            <w:r>
+              <w:t>/{</w:t>
+            </w:r>
+            <w:proofErr w:type="spellStart"/>
+            <w:r>
+              <w:t>id</w:t>
+            </w:r>
+            <w:proofErr w:type="spellEnd"/>
+            <w:r>
+              <w:t>}/</w:t>
+            </w:r>
             <w:proofErr w:type="spellStart"/>
             <w:r>
               <w:t>projects</w:t>
@@ -354,10 +539,166 @@
           </w:tcPr>
           <w:p>
             <w:r>
+              <w:t xml:space="preserve">/V0.99/ </w:t>
+            </w:r>
+            <w:proofErr w:type="spellStart"/>
+            <w:r>
+              <w:t>teams</w:t>
+            </w:r>
+            <w:proofErr w:type="spellEnd"/>
+            <w:r>
+              <w:t>/{</w:t>
+            </w:r>
+            <w:proofErr w:type="spellStart"/>
+            <w:r>
+              <w:t>id</w:t>
+            </w:r>
+            <w:proofErr w:type="spellEnd"/>
+            <w:r>
+              <w:t>}/</w:t>
+            </w:r>
+            <w:proofErr w:type="spellStart"/>
+            <w:r>
+              <w:t>projects</w:t>
+            </w:r>
+            <w:proofErr w:type="spellEnd"/>
+            <w:r>
+              <w:t>/{</w:t>
+            </w:r>
+            <w:proofErr w:type="spellStart"/>
+            <w:r>
+              <w:t>id</w:t>
+            </w:r>
+            <w:proofErr w:type="spellEnd"/>
+            <w:r>
+              <w:t>}/</w:t>
+            </w:r>
+            <w:proofErr w:type="spellStart"/>
+            <w:r>
+              <w:t>disciplines</w:t>
+            </w:r>
+            <w:proofErr w:type="spellEnd"/>
+            <w:r>
+              <w:t>/{</w:t>
+            </w:r>
+            <w:proofErr w:type="spellStart"/>
+            <w:r>
+              <w:t>id</w:t>
+            </w:r>
+            <w:proofErr w:type="spellEnd"/>
+            <w:r>
+              <w:t>}/</w:t>
+            </w:r>
+            <w:proofErr w:type="spellStart"/>
+            <w:r>
+              <w:t>revisions</w:t>
+            </w:r>
+            <w:proofErr w:type="spellEnd"/>
+            <w:r>
+              <w:t>/</w:t>
+            </w:r>
+            <w:r>
+              <w:t>{</w:t>
+            </w:r>
+            <w:proofErr w:type="spellStart"/>
+            <w:r>
+              <w:t>id</w:t>
+            </w:r>
+            <w:proofErr w:type="spellEnd"/>
+            <w:r>
+              <w:t>}</w:t>
+            </w:r>
+          </w:p>
+        </w:tc>
+        <w:tc>
+          <w:tcPr>
+            <w:tcW w:w="2300" w:type="dxa"/>
+          </w:tcPr>
+          <w:p>
+            <w:r>
+              <w:t>GET, DELET</w:t>
+            </w:r>
+            <w:r>
+              <w:t>E</w:t>
+            </w:r>
+          </w:p>
+        </w:tc>
+      </w:tr>
+      <w:tr>
+        <w:tc>
+          <w:tcPr>
+            <w:tcW w:w="6912" w:type="dxa"/>
+          </w:tcPr>
+          <w:p>
+            <w:r>
+              <w:t>/V0.99/ teams/{id}/projects/{id}/disciplines/{id}/revisions</w:t>
+            </w:r>
+            <w:r>
+              <w:t>/</w:t>
+            </w:r>
+            <w:r>
+              <w:t>{id}/</w:t>
+            </w:r>
+            <w:r>
+              <w:t>{reference}</w:t>
+            </w:r>
+          </w:p>
+        </w:tc>
+        <w:tc>
+          <w:tcPr>
+            <w:tcW w:w="2300" w:type="dxa"/>
+          </w:tcPr>
+          <w:p>
+            <w:r>
+              <w:t>GET</w:t>
+            </w:r>
+          </w:p>
+        </w:tc>
+      </w:tr>
+      <w:tr>
+        <w:tc>
+          <w:tcPr>
+            <w:tcW w:w="6912" w:type="dxa"/>
+          </w:tcPr>
+          <w:p/>
+        </w:tc>
+        <w:tc>
+          <w:tcPr>
+            <w:tcW w:w="2300" w:type="dxa"/>
+          </w:tcPr>
+          <w:p/>
+        </w:tc>
+      </w:tr>
+      <w:tr>
+        <w:tc>
+          <w:tcPr>
+            <w:tcW w:w="6912" w:type="dxa"/>
+          </w:tcPr>
+          <w:p>
+            <w:r>
               <w:t>/V0.99/</w:t>
             </w:r>
             <w:proofErr w:type="spellStart"/>
             <w:r>
+              <w:t>teams</w:t>
+            </w:r>
+            <w:proofErr w:type="spellEnd"/>
+            <w:r>
+              <w:t>/{</w:t>
+            </w:r>
+            <w:proofErr w:type="spellStart"/>
+            <w:r>
+              <w:t>id</w:t>
+            </w:r>
+            <w:proofErr w:type="spellEnd"/>
+            <w:r>
+              <w:t>}</w:t>
+            </w:r>
+            <w:r>
+              <w:t>/</w:t>
+            </w:r>
+            <w:proofErr w:type="spellStart"/>
+            <w:r>
               <w:t>projects</w:t>
             </w:r>
             <w:proofErr w:type="spellEnd"/>
@@ -374,46 +715,442 @@
             </w:r>
             <w:proofErr w:type="spellStart"/>
             <w:r>
-              <w:t>disciplines</w:t>
-            </w:r>
-            <w:proofErr w:type="spellEnd"/>
-            <w:r>
-              <w:t>/{</w:t>
-            </w:r>
-            <w:proofErr w:type="spellStart"/>
-            <w:r>
-              <w:t>id</w:t>
-            </w:r>
-            <w:proofErr w:type="spellEnd"/>
-            <w:r>
-              <w:t>}/</w:t>
-            </w:r>
-            <w:proofErr w:type="spellStart"/>
-            <w:r>
-              <w:t>revisions</w:t>
-            </w:r>
-            <w:proofErr w:type="spellEnd"/>
-            <w:r>
-              <w:t>/</w:t>
-            </w:r>
-            <w:r>
-              <w:rPr>
-                <w:b/>
-              </w:rPr>
-              <w:t>{</w:t>
-            </w:r>
-            <w:proofErr w:type="spellStart"/>
-            <w:r>
-              <w:rPr>
-                <w:b/>
-              </w:rPr>
+              <w:t>topics</w:t>
+            </w:r>
+            <w:proofErr w:type="spellEnd"/>
+          </w:p>
+        </w:tc>
+        <w:tc>
+          <w:tcPr>
+            <w:tcW w:w="2300" w:type="dxa"/>
+          </w:tcPr>
+          <w:p>
+            <w:r>
+              <w:t>GET, POST</w:t>
+            </w:r>
+          </w:p>
+        </w:tc>
+      </w:tr>
+      <w:tr>
+        <w:tc>
+          <w:tcPr>
+            <w:tcW w:w="6912" w:type="dxa"/>
+          </w:tcPr>
+          <w:p>
+            <w:r>
+              <w:t>/V0.99/</w:t>
+            </w:r>
+            <w:proofErr w:type="spellStart"/>
+            <w:r>
+              <w:t>teams</w:t>
+            </w:r>
+            <w:proofErr w:type="spellEnd"/>
+            <w:r>
+              <w:t>/{</w:t>
+            </w:r>
+            <w:proofErr w:type="spellStart"/>
+            <w:r>
+              <w:t>id</w:t>
+            </w:r>
+            <w:proofErr w:type="spellEnd"/>
+            <w:r>
+              <w:t>}/</w:t>
+            </w:r>
+            <w:proofErr w:type="spellStart"/>
+            <w:r>
+              <w:t>projects</w:t>
+            </w:r>
+            <w:proofErr w:type="spellEnd"/>
+            <w:r>
+              <w:t>/{</w:t>
+            </w:r>
+            <w:proofErr w:type="spellStart"/>
+            <w:r>
+              <w:t>id</w:t>
+            </w:r>
+            <w:proofErr w:type="spellEnd"/>
+            <w:r>
+              <w:t>}/</w:t>
+            </w:r>
+            <w:proofErr w:type="spellStart"/>
+            <w:r>
+              <w:t>topics</w:t>
+            </w:r>
+            <w:proofErr w:type="spellEnd"/>
+            <w:r>
+              <w:t>/{</w:t>
+            </w:r>
+            <w:proofErr w:type="spellStart"/>
+            <w:r>
+              <w:t>guid</w:t>
+            </w:r>
+            <w:proofErr w:type="spellEnd"/>
+            <w:r>
+              <w:t>}</w:t>
+            </w:r>
+          </w:p>
+        </w:tc>
+        <w:tc>
+          <w:tcPr>
+            <w:tcW w:w="2300" w:type="dxa"/>
+          </w:tcPr>
+          <w:p>
+            <w:r>
+              <w:t>GET, PUT, DELETE</w:t>
+            </w:r>
+          </w:p>
+        </w:tc>
+      </w:tr>
+      <w:tr>
+        <w:tc>
+          <w:tcPr>
+            <w:tcW w:w="6912" w:type="dxa"/>
+          </w:tcPr>
+          <w:p>
+            <w:r>
+              <w:t>/V0.99/</w:t>
+            </w:r>
+            <w:proofErr w:type="spellStart"/>
+            <w:r>
+              <w:t>teams</w:t>
+            </w:r>
+            <w:proofErr w:type="spellEnd"/>
+            <w:r>
+              <w:t>/{</w:t>
+            </w:r>
+            <w:proofErr w:type="spellStart"/>
+            <w:r>
+              <w:t>id</w:t>
+            </w:r>
+            <w:proofErr w:type="spellEnd"/>
+            <w:r>
+              <w:t>}/</w:t>
+            </w:r>
+            <w:proofErr w:type="spellStart"/>
+            <w:r>
+              <w:t>projects</w:t>
+            </w:r>
+            <w:proofErr w:type="spellEnd"/>
+            <w:r>
+              <w:t>/{</w:t>
+            </w:r>
+            <w:proofErr w:type="spellStart"/>
+            <w:r>
+              <w:t>id</w:t>
+            </w:r>
+            <w:proofErr w:type="spellEnd"/>
+            <w:r>
+              <w:t>}/</w:t>
+            </w:r>
+            <w:proofErr w:type="spellStart"/>
+            <w:r>
+              <w:t>topics</w:t>
+            </w:r>
+            <w:proofErr w:type="spellEnd"/>
+            <w:r>
+              <w:t>/{</w:t>
+            </w:r>
+            <w:proofErr w:type="spellStart"/>
+            <w:r>
+              <w:t>guid</w:t>
+            </w:r>
+            <w:proofErr w:type="spellEnd"/>
+            <w:r>
+              <w:t>}/</w:t>
+            </w:r>
+            <w:proofErr w:type="spellStart"/>
+            <w:r>
+              <w:t>header</w:t>
+            </w:r>
+            <w:proofErr w:type="spellEnd"/>
+          </w:p>
+        </w:tc>
+        <w:tc>
+          <w:tcPr>
+            <w:tcW w:w="2300" w:type="dxa"/>
+          </w:tcPr>
+          <w:p>
+            <w:r>
+              <w:t>GET, POST</w:t>
+            </w:r>
+          </w:p>
+        </w:tc>
+      </w:tr>
+      <w:tr>
+        <w:tc>
+          <w:tcPr>
+            <w:tcW w:w="6912" w:type="dxa"/>
+          </w:tcPr>
+          <w:p>
+            <w:r>
+              <w:t>/V0.99/</w:t>
+            </w:r>
+            <w:r>
+              <w:t xml:space="preserve"> </w:t>
+            </w:r>
+            <w:proofErr w:type="spellStart"/>
+            <w:r>
+              <w:t>teams</w:t>
+            </w:r>
+            <w:proofErr w:type="spellEnd"/>
+            <w:r>
+              <w:t>/{</w:t>
+            </w:r>
+            <w:proofErr w:type="spellStart"/>
+            <w:r>
+              <w:t>id</w:t>
+            </w:r>
+            <w:proofErr w:type="spellEnd"/>
+            <w:r>
+              <w:t>}/</w:t>
+            </w:r>
+            <w:proofErr w:type="spellStart"/>
+            <w:r>
+              <w:t>projects</w:t>
+            </w:r>
+            <w:proofErr w:type="spellEnd"/>
+            <w:r>
+              <w:t>/{</w:t>
+            </w:r>
+            <w:proofErr w:type="spellStart"/>
+            <w:r>
+              <w:t>id</w:t>
+            </w:r>
+            <w:proofErr w:type="spellEnd"/>
+            <w:r>
+              <w:t>}/</w:t>
+            </w:r>
+            <w:proofErr w:type="spellStart"/>
+            <w:r>
+              <w:t>topics</w:t>
+            </w:r>
+            <w:proofErr w:type="spellEnd"/>
+            <w:r>
+              <w:t>/{</w:t>
+            </w:r>
+            <w:proofErr w:type="spellStart"/>
+            <w:r>
+              <w:t>guid</w:t>
+            </w:r>
+            <w:proofErr w:type="spellEnd"/>
+            <w:r>
+              <w:t>}/</w:t>
+            </w:r>
+            <w:proofErr w:type="spellStart"/>
+            <w:r>
+              <w:t>document_references</w:t>
+            </w:r>
+            <w:proofErr w:type="spellEnd"/>
+          </w:p>
+        </w:tc>
+        <w:tc>
+          <w:tcPr>
+            <w:tcW w:w="2300" w:type="dxa"/>
+          </w:tcPr>
+          <w:p>
+            <w:r>
+              <w:t>GET, POST</w:t>
+            </w:r>
+          </w:p>
+        </w:tc>
+      </w:tr>
+      <w:tr>
+        <w:tc>
+          <w:tcPr>
+            <w:tcW w:w="6912" w:type="dxa"/>
+          </w:tcPr>
+          <w:p>
+            <w:r>
+              <w:t>/V0.99/</w:t>
+            </w:r>
+            <w:r>
+              <w:t>teams/{id}/</w:t>
+            </w:r>
+            <w:r>
+              <w:t>projects/{id}/topics/{guid}/document_references/{guid}</w:t>
+            </w:r>
+          </w:p>
+        </w:tc>
+        <w:tc>
+          <w:tcPr>
+            <w:tcW w:w="2300" w:type="dxa"/>
+          </w:tcPr>
+          <w:p>
+            <w:r>
+              <w:t>GET, DELETE</w:t>
+            </w:r>
+          </w:p>
+        </w:tc>
+      </w:tr>
+      <w:tr>
+        <w:tc>
+          <w:tcPr>
+            <w:tcW w:w="6912" w:type="dxa"/>
+          </w:tcPr>
+          <w:p/>
+        </w:tc>
+        <w:tc>
+          <w:tcPr>
+            <w:tcW w:w="2300" w:type="dxa"/>
+          </w:tcPr>
+          <w:p/>
+        </w:tc>
+      </w:tr>
+      <w:tr>
+        <w:tc>
+          <w:tcPr>
+            <w:tcW w:w="6912" w:type="dxa"/>
+          </w:tcPr>
+          <w:p>
+            <w:r>
+              <w:t>/V0.99/</w:t>
+            </w:r>
+            <w:r>
+              <w:t xml:space="preserve"> </w:t>
+            </w:r>
+            <w:proofErr w:type="spellStart"/>
+            <w:r>
+              <w:t>teams</w:t>
+            </w:r>
+            <w:proofErr w:type="spellEnd"/>
+            <w:r>
+              <w:t>/{</w:t>
+            </w:r>
+            <w:proofErr w:type="spellStart"/>
+            <w:r>
+              <w:t>id</w:t>
+            </w:r>
+            <w:proofErr w:type="spellEnd"/>
+            <w:r>
+              <w:t>}/</w:t>
+            </w:r>
+            <w:proofErr w:type="spellStart"/>
+            <w:r>
+              <w:t>projects</w:t>
+            </w:r>
+            <w:proofErr w:type="spellEnd"/>
+            <w:r>
+              <w:t>/{</w:t>
+            </w:r>
+            <w:proofErr w:type="spellStart"/>
+            <w:r>
+              <w:t>id</w:t>
+            </w:r>
+            <w:proofErr w:type="spellEnd"/>
+            <w:r>
+              <w:t>}/</w:t>
+            </w:r>
+            <w:proofErr w:type="spellStart"/>
+            <w:r>
+              <w:t>topics</w:t>
+            </w:r>
+            <w:proofErr w:type="spellEnd"/>
+            <w:r>
+              <w:t>/{</w:t>
+            </w:r>
+            <w:proofErr w:type="spellStart"/>
+            <w:r>
+              <w:t>guid</w:t>
+            </w:r>
+            <w:proofErr w:type="spellEnd"/>
+            <w:r>
+              <w:t>}/</w:t>
+            </w:r>
+            <w:proofErr w:type="spellStart"/>
+            <w:r>
+              <w:t>bim_snippet</w:t>
+            </w:r>
+            <w:proofErr w:type="spellEnd"/>
+          </w:p>
+        </w:tc>
+        <w:tc>
+          <w:tcPr>
+            <w:tcW w:w="2300" w:type="dxa"/>
+          </w:tcPr>
+          <w:p>
+            <w:r>
+              <w:t>GET, POST</w:t>
+            </w:r>
+            <w:r>
+              <w:t>, (DELETE)</w:t>
+            </w:r>
+          </w:p>
+        </w:tc>
+      </w:tr>
+      <w:tr>
+        <w:tc>
+          <w:tcPr>
+            <w:tcW w:w="6912" w:type="dxa"/>
+          </w:tcPr>
+          <w:p>
+            <w:r>
+              <w:t>/V0.99/</w:t>
+            </w:r>
+            <w:r>
+              <w:t xml:space="preserve"> </w:t>
+            </w:r>
+            <w:proofErr w:type="spellStart"/>
+            <w:r>
+              <w:t>teams</w:t>
+            </w:r>
+            <w:proofErr w:type="spellEnd"/>
+            <w:r>
+              <w:t>/{</w:t>
+            </w:r>
+            <w:proofErr w:type="spellStart"/>
+            <w:r>
+              <w:t>id</w:t>
+            </w:r>
+            <w:proofErr w:type="spellEnd"/>
+            <w:r>
+              <w:t>}/</w:t>
+            </w:r>
+            <w:proofErr w:type="spellStart"/>
+            <w:r>
+              <w:t>projects</w:t>
+            </w:r>
+            <w:proofErr w:type="spellEnd"/>
+            <w:r>
+              <w:t>/{</w:t>
+            </w:r>
+            <w:proofErr w:type="spellStart"/>
+            <w:r>
+              <w:t>id</w:t>
+            </w:r>
+            <w:proofErr w:type="spellEnd"/>
+            <w:r>
+              <w:t>}/</w:t>
+            </w:r>
+            <w:proofErr w:type="spellStart"/>
+            <w:r>
+              <w:t>topics</w:t>
+            </w:r>
+            <w:proofErr w:type="spellEnd"/>
+            <w:r>
+              <w:t>/{</w:t>
+            </w:r>
+            <w:proofErr w:type="spellStart"/>
+            <w:r>
+              <w:t>guid</w:t>
+            </w:r>
+            <w:proofErr w:type="spellEnd"/>
+            <w:r>
+              <w:t>}/</w:t>
+            </w:r>
+            <w:proofErr w:type="spellStart"/>
+            <w:r>
+              <w:t>bim_snippet</w:t>
+            </w:r>
+            <w:proofErr w:type="spellEnd"/>
+            <w:r>
+              <w:t>/{</w:t>
+            </w:r>
+            <w:proofErr w:type="spellStart"/>
+            <w:r>
               <w:t>reference</w:t>
             </w:r>
             <w:proofErr w:type="spellEnd"/>
             <w:r>
-              <w:rPr>
-                <w:b/>
-              </w:rPr>
               <w:t>}</w:t>
             </w:r>
           </w:p>
@@ -424,765 +1161,141 @@
           </w:tcPr>
           <w:p>
             <w:r>
-              <w:t>GET, DELETE</w:t>
-            </w:r>
-          </w:p>
-          <w:p>
-            <w:r>
-              <w:t>{</w:t>
-            </w:r>
-            <w:proofErr w:type="spellStart"/>
-            <w:r>
-              <w:t>reference</w:t>
-            </w:r>
-            <w:proofErr w:type="spellEnd"/>
-            <w:r>
-              <w:t>} =</w:t>
-            </w:r>
-            <w:r>
-              <w:t xml:space="preserve">Unique  ID </w:t>
-            </w:r>
-            <w:proofErr w:type="spellStart"/>
-            <w:r>
-              <w:t>of</w:t>
-            </w:r>
-            <w:proofErr w:type="spellEnd"/>
+              <w:t>GET</w:t>
+            </w:r>
+          </w:p>
+        </w:tc>
+      </w:tr>
+      <w:tr>
+        <w:tc>
+          <w:tcPr>
+            <w:tcW w:w="6912" w:type="dxa"/>
+          </w:tcPr>
+          <w:p>
+            <w:r>
+              <w:t>/V0.99/</w:t>
+            </w:r>
             <w:r>
               <w:t xml:space="preserve"> </w:t>
             </w:r>
             <w:proofErr w:type="spellStart"/>
             <w:r>
-              <w:t>the</w:t>
-            </w:r>
-            <w:proofErr w:type="spellEnd"/>
+              <w:t>teams</w:t>
+            </w:r>
+            <w:proofErr w:type="spellEnd"/>
+            <w:r>
+              <w:t>/{</w:t>
+            </w:r>
+            <w:proofErr w:type="spellStart"/>
+            <w:r>
+              <w:t>id</w:t>
+            </w:r>
+            <w:proofErr w:type="spellEnd"/>
+            <w:r>
+              <w:t>}/</w:t>
+            </w:r>
+            <w:proofErr w:type="spellStart"/>
+            <w:r>
+              <w:t>projects</w:t>
+            </w:r>
+            <w:proofErr w:type="spellEnd"/>
+            <w:r>
+              <w:t>/{</w:t>
+            </w:r>
+            <w:proofErr w:type="spellStart"/>
+            <w:r>
+              <w:t>id</w:t>
+            </w:r>
+            <w:proofErr w:type="spellEnd"/>
+            <w:r>
+              <w:t>}/</w:t>
+            </w:r>
+            <w:proofErr w:type="spellStart"/>
+            <w:r>
+              <w:t>topics</w:t>
+            </w:r>
+            <w:proofErr w:type="spellEnd"/>
+            <w:r>
+              <w:t>/{</w:t>
+            </w:r>
+            <w:proofErr w:type="spellStart"/>
+            <w:r>
+              <w:t>guid</w:t>
+            </w:r>
+            <w:proofErr w:type="spellEnd"/>
+            <w:r>
+              <w:t>}/</w:t>
+            </w:r>
+            <w:proofErr w:type="spellStart"/>
+            <w:r>
+              <w:t>bim_snippet</w:t>
+            </w:r>
+            <w:proofErr w:type="spellEnd"/>
+            <w:r>
+              <w:t>/{</w:t>
+            </w:r>
+            <w:proofErr w:type="spellStart"/>
+            <w:r>
+              <w:t>schema</w:t>
+            </w:r>
+            <w:proofErr w:type="spellEnd"/>
+            <w:r>
+              <w:t>}</w:t>
+            </w:r>
+          </w:p>
+        </w:tc>
+        <w:tc>
+          <w:tcPr>
+            <w:tcW w:w="2300" w:type="dxa"/>
+          </w:tcPr>
+          <w:p>
+            <w:r>
+              <w:t>GET</w:t>
+            </w:r>
+          </w:p>
+        </w:tc>
+      </w:tr>
+      <w:tr>
+        <w:tc>
+          <w:tcPr>
+            <w:tcW w:w="6912" w:type="dxa"/>
+          </w:tcPr>
+          <w:p/>
+        </w:tc>
+        <w:tc>
+          <w:tcPr>
+            <w:tcW w:w="2300" w:type="dxa"/>
+          </w:tcPr>
+          <w:p/>
+        </w:tc>
+      </w:tr>
+      <w:tr>
+        <w:tc>
+          <w:tcPr>
+            <w:tcW w:w="6912" w:type="dxa"/>
+          </w:tcPr>
+          <w:p>
+            <w:r>
+              <w:t>/V0.99/</w:t>
+            </w:r>
             <w:r>
               <w:t xml:space="preserve"> </w:t>
             </w:r>
             <w:proofErr w:type="spellStart"/>
             <w:r>
-              <w:t>revision</w:t>
-            </w:r>
-            <w:proofErr w:type="spellEnd"/>
-            <w:r>
-              <w:t xml:space="preserve">. </w:t>
-            </w:r>
-            <w:proofErr w:type="spellStart"/>
-            <w:r>
-              <w:t>Could</w:t>
-            </w:r>
-            <w:proofErr w:type="spellEnd"/>
-            <w:r>
-              <w:t xml:space="preserve"> </w:t>
-            </w:r>
-            <w:proofErr w:type="spellStart"/>
-            <w:r>
-              <w:t>be</w:t>
-            </w:r>
-            <w:proofErr w:type="spellEnd"/>
-            <w:r>
-              <w:t xml:space="preserve"> an ID but also an URL </w:t>
-            </w:r>
-            <w:proofErr w:type="spellStart"/>
-            <w:r>
-              <w:t>pointing</w:t>
-            </w:r>
-            <w:proofErr w:type="spellEnd"/>
-            <w:r>
-              <w:t xml:space="preserve"> </w:t>
-            </w:r>
-            <w:proofErr w:type="spellStart"/>
-            <w:r>
-              <w:t>to</w:t>
-            </w:r>
-            <w:proofErr w:type="spellEnd"/>
-            <w:r>
-              <w:t xml:space="preserve"> </w:t>
-            </w:r>
-            <w:proofErr w:type="spellStart"/>
-            <w:r>
-              <w:t>another</w:t>
-            </w:r>
-            <w:proofErr w:type="spellEnd"/>
-            <w:r>
-              <w:t xml:space="preserve"> </w:t>
-            </w:r>
-            <w:proofErr w:type="spellStart"/>
-            <w:r>
-              <w:t>server</w:t>
-            </w:r>
-            <w:proofErr w:type="spellEnd"/>
-            <w:r>
-              <w:t xml:space="preserve">. </w:t>
-            </w:r>
-            <w:proofErr w:type="spellStart"/>
-            <w:r>
-              <w:t>It</w:t>
-            </w:r>
-            <w:proofErr w:type="spellEnd"/>
-            <w:r>
-              <w:t xml:space="preserve"> </w:t>
-            </w:r>
-            <w:proofErr w:type="spellStart"/>
-            <w:r>
-              <w:t>is</w:t>
-            </w:r>
-            <w:proofErr w:type="spellEnd"/>
-            <w:r>
-              <w:t xml:space="preserve"> also </w:t>
-            </w:r>
-            <w:proofErr w:type="spellStart"/>
-            <w:r>
-              <w:t>the</w:t>
-            </w:r>
-            <w:proofErr w:type="spellEnd"/>
-            <w:r>
-              <w:t xml:space="preserve"> </w:t>
-            </w:r>
-            <w:proofErr w:type="spellStart"/>
-            <w:r>
-              <w:t>relation</w:t>
-            </w:r>
-            <w:proofErr w:type="spellEnd"/>
-            <w:r>
-              <w:t xml:space="preserve"> </w:t>
-            </w:r>
-            <w:proofErr w:type="spellStart"/>
-            <w:r>
-              <w:t>to</w:t>
-            </w:r>
-            <w:proofErr w:type="spellEnd"/>
-            <w:r>
-              <w:t xml:space="preserve"> </w:t>
-            </w:r>
-            <w:proofErr w:type="spellStart"/>
-            <w:r>
-              <w:t>the</w:t>
-            </w:r>
-            <w:proofErr w:type="spellEnd"/>
-            <w:r>
-              <w:t xml:space="preserve"> </w:t>
-            </w:r>
-            <w:proofErr w:type="spellStart"/>
-            <w:r>
-              <w:t>topic</w:t>
-            </w:r>
-            <w:proofErr w:type="spellEnd"/>
-            <w:r>
-              <w:t xml:space="preserve"> </w:t>
-            </w:r>
-            <w:r>
-              <w:t xml:space="preserve"> </w:t>
-            </w:r>
-            <w:proofErr w:type="spellStart"/>
-            <w:r>
-              <w:t>header</w:t>
-            </w:r>
-            <w:proofErr w:type="spellEnd"/>
-            <w:r>
-              <w:t>.</w:t>
-            </w:r>
-          </w:p>
-        </w:tc>
-      </w:tr>
-      <w:tr>
-        <w:tc>
-          <w:tcPr>
-            <w:tcW w:w="6912" w:type="dxa"/>
-          </w:tcPr>
-          <w:p/>
-        </w:tc>
-        <w:tc>
-          <w:tcPr>
-            <w:tcW w:w="2300" w:type="dxa"/>
-          </w:tcPr>
-          <w:p/>
-        </w:tc>
-      </w:tr>
-      <w:tr>
-        <w:tc>
-          <w:tcPr>
-            <w:tcW w:w="6912" w:type="dxa"/>
-          </w:tcPr>
-          <w:p>
-            <w:r>
-              <w:t>/V0.99/</w:t>
-            </w:r>
-            <w:proofErr w:type="spellStart"/>
-            <w:r>
-              <w:t>projects</w:t>
-            </w:r>
-            <w:proofErr w:type="spellEnd"/>
-            <w:r>
-              <w:t>/{</w:t>
-            </w:r>
-            <w:proofErr w:type="spellStart"/>
-            <w:r>
-              <w:t>id</w:t>
-            </w:r>
-            <w:proofErr w:type="spellEnd"/>
-            <w:r>
-              <w:t>}/</w:t>
-            </w:r>
-            <w:proofErr w:type="spellStart"/>
-            <w:r>
-              <w:t>topics</w:t>
-            </w:r>
-            <w:proofErr w:type="spellEnd"/>
-          </w:p>
-        </w:tc>
-        <w:tc>
-          <w:tcPr>
-            <w:tcW w:w="2300" w:type="dxa"/>
-          </w:tcPr>
-          <w:p>
-            <w:r>
-              <w:t>GET, POST</w:t>
-            </w:r>
-          </w:p>
-        </w:tc>
-      </w:tr>
-      <w:tr>
-        <w:tc>
-          <w:tcPr>
-            <w:tcW w:w="6912" w:type="dxa"/>
-          </w:tcPr>
-          <w:p>
-            <w:r>
-              <w:t>/V0.99/</w:t>
-            </w:r>
-            <w:proofErr w:type="spellStart"/>
-            <w:r>
-              <w:t>projects</w:t>
-            </w:r>
-            <w:proofErr w:type="spellEnd"/>
-            <w:r>
-              <w:t>/{</w:t>
-            </w:r>
-            <w:proofErr w:type="spellStart"/>
-            <w:r>
-              <w:t>id</w:t>
-            </w:r>
-            <w:proofErr w:type="spellEnd"/>
-            <w:r>
-              <w:t>}/</w:t>
-            </w:r>
-            <w:proofErr w:type="spellStart"/>
-            <w:r>
-              <w:t>topics</w:t>
-            </w:r>
-            <w:proofErr w:type="spellEnd"/>
-            <w:r>
-              <w:t>/{</w:t>
-            </w:r>
-            <w:proofErr w:type="spellStart"/>
-            <w:r>
-              <w:t>guid</w:t>
-            </w:r>
-            <w:proofErr w:type="spellEnd"/>
-            <w:r>
-              <w:t>}</w:t>
-            </w:r>
-          </w:p>
-        </w:tc>
-        <w:tc>
-          <w:tcPr>
-            <w:tcW w:w="2300" w:type="dxa"/>
-          </w:tcPr>
-          <w:p>
-            <w:r>
-              <w:t>GET, PUT, DELETE</w:t>
-            </w:r>
-          </w:p>
-        </w:tc>
-      </w:tr>
-      <w:tr>
-        <w:tc>
-          <w:tcPr>
-            <w:tcW w:w="6912" w:type="dxa"/>
-          </w:tcPr>
-          <w:p>
-            <w:r>
-              <w:t>/V0.99/</w:t>
-            </w:r>
-            <w:proofErr w:type="spellStart"/>
-            <w:r>
-              <w:t>projects</w:t>
-            </w:r>
-            <w:proofErr w:type="spellEnd"/>
-            <w:r>
-              <w:t>/{</w:t>
-            </w:r>
-            <w:proofErr w:type="spellStart"/>
-            <w:r>
-              <w:t>id</w:t>
-            </w:r>
-            <w:proofErr w:type="spellEnd"/>
-            <w:r>
-              <w:t>}/</w:t>
-            </w:r>
-            <w:proofErr w:type="spellStart"/>
-            <w:r>
-              <w:t>topics</w:t>
-            </w:r>
-            <w:proofErr w:type="spellEnd"/>
-            <w:r>
-              <w:t>/{</w:t>
-            </w:r>
-            <w:proofErr w:type="spellStart"/>
-            <w:r>
-              <w:t>guid</w:t>
-            </w:r>
-            <w:proofErr w:type="spellEnd"/>
-            <w:r>
-              <w:t>}/</w:t>
-            </w:r>
-            <w:proofErr w:type="spellStart"/>
-            <w:r>
-              <w:t>header</w:t>
-            </w:r>
-            <w:proofErr w:type="spellEnd"/>
-          </w:p>
-        </w:tc>
-        <w:tc>
-          <w:tcPr>
-            <w:tcW w:w="2300" w:type="dxa"/>
-          </w:tcPr>
-          <w:p>
-            <w:r>
-              <w:t>GET, POST</w:t>
-            </w:r>
-          </w:p>
-          <w:p>
-            <w:r>
-              <w:t>(</w:t>
-            </w:r>
-            <w:proofErr w:type="spellStart"/>
-            <w:r>
-              <w:t>Contains</w:t>
-            </w:r>
-            <w:proofErr w:type="spellEnd"/>
-            <w:r>
-              <w:t xml:space="preserve"> </w:t>
-            </w:r>
-            <w:proofErr w:type="spellStart"/>
-            <w:r>
-              <w:t>the</w:t>
-            </w:r>
-            <w:proofErr w:type="spellEnd"/>
-            <w:r>
-              <w:t xml:space="preserve"> </w:t>
-            </w:r>
-            <w:proofErr w:type="spellStart"/>
-            <w:r>
-              <w:rPr>
-                <w:b/>
-              </w:rPr>
-              <w:t>reference</w:t>
-            </w:r>
-            <w:proofErr w:type="spellEnd"/>
-            <w:r>
-              <w:rPr>
-                <w:b/>
-              </w:rPr>
-              <w:t>(s)</w:t>
-            </w:r>
-            <w:r>
-              <w:t xml:space="preserve"> </w:t>
-            </w:r>
-            <w:proofErr w:type="spellStart"/>
-            <w:r>
-              <w:t>to</w:t>
-            </w:r>
-            <w:proofErr w:type="spellEnd"/>
-            <w:r>
-              <w:t xml:space="preserve"> </w:t>
-            </w:r>
-            <w:proofErr w:type="spellStart"/>
-            <w:r>
-              <w:t>the</w:t>
-            </w:r>
-            <w:proofErr w:type="spellEnd"/>
-            <w:r>
-              <w:t xml:space="preserve"> </w:t>
-            </w:r>
-            <w:proofErr w:type="spellStart"/>
-            <w:r>
-              <w:t>revision</w:t>
-            </w:r>
-            <w:proofErr w:type="spellEnd"/>
-            <w:r>
-              <w:t>)</w:t>
-            </w:r>
-          </w:p>
-        </w:tc>
-      </w:tr>
-      <w:tr>
-        <w:tc>
-          <w:tcPr>
-            <w:tcW w:w="6912" w:type="dxa"/>
-          </w:tcPr>
-          <w:p>
-            <w:r>
-              <w:t>/V0.99/</w:t>
-            </w:r>
-            <w:proofErr w:type="spellStart"/>
-            <w:r>
-              <w:t>projects</w:t>
-            </w:r>
-            <w:proofErr w:type="spellEnd"/>
-            <w:r>
-              <w:t>/{</w:t>
-            </w:r>
-            <w:proofErr w:type="spellStart"/>
-            <w:r>
-              <w:t>id</w:t>
-            </w:r>
-            <w:proofErr w:type="spellEnd"/>
-            <w:r>
-              <w:t>}/</w:t>
-            </w:r>
-            <w:proofErr w:type="spellStart"/>
-            <w:r>
-              <w:t>topics</w:t>
-            </w:r>
-            <w:proofErr w:type="spellEnd"/>
-            <w:r>
-              <w:t>/{</w:t>
-            </w:r>
-            <w:proofErr w:type="spellStart"/>
-            <w:r>
-              <w:t>guid</w:t>
-            </w:r>
-            <w:proofErr w:type="spellEnd"/>
-            <w:r>
-              <w:t>}/</w:t>
-            </w:r>
-            <w:proofErr w:type="spellStart"/>
-            <w:r>
-              <w:t>document_references</w:t>
-            </w:r>
-            <w:proofErr w:type="spellEnd"/>
-          </w:p>
-        </w:tc>
-        <w:tc>
-          <w:tcPr>
-            <w:tcW w:w="2300" w:type="dxa"/>
-          </w:tcPr>
-          <w:p>
-            <w:r>
-              <w:t>GET, POST</w:t>
-            </w:r>
-          </w:p>
-        </w:tc>
-      </w:tr>
-      <w:tr>
-        <w:tc>
-          <w:tcPr>
-            <w:tcW w:w="6912" w:type="dxa"/>
-          </w:tcPr>
-          <w:p>
-            <w:r>
-              <w:t>/V0.99/</w:t>
-            </w:r>
-            <w:proofErr w:type="spellStart"/>
-            <w:r>
-              <w:t>projects</w:t>
-            </w:r>
-            <w:proofErr w:type="spellEnd"/>
-            <w:r>
-              <w:t>/{</w:t>
-            </w:r>
-            <w:proofErr w:type="spellStart"/>
-            <w:r>
-              <w:t>id</w:t>
-            </w:r>
-            <w:proofErr w:type="spellEnd"/>
-            <w:r>
-              <w:t>}/</w:t>
-            </w:r>
-            <w:proofErr w:type="spellStart"/>
-            <w:r>
-              <w:t>topics</w:t>
-            </w:r>
-            <w:proofErr w:type="spellEnd"/>
-            <w:r>
-              <w:t>/{</w:t>
-            </w:r>
-            <w:proofErr w:type="spellStart"/>
-            <w:r>
-              <w:t>guid</w:t>
-            </w:r>
-            <w:proofErr w:type="spellEnd"/>
-            <w:r>
-              <w:t>}/</w:t>
-            </w:r>
-            <w:proofErr w:type="spellStart"/>
-            <w:r>
-              <w:t>document_references</w:t>
-            </w:r>
-            <w:proofErr w:type="spellEnd"/>
-            <w:r>
-              <w:t>/{</w:t>
-            </w:r>
-            <w:proofErr w:type="spellStart"/>
-            <w:r>
-              <w:t>guid</w:t>
-            </w:r>
-            <w:proofErr w:type="spellEnd"/>
-            <w:r>
-              <w:t>}</w:t>
-            </w:r>
-          </w:p>
-        </w:tc>
-        <w:tc>
-          <w:tcPr>
-            <w:tcW w:w="2300" w:type="dxa"/>
-          </w:tcPr>
-          <w:p>
-            <w:r>
-              <w:t>GET, DELETE</w:t>
-            </w:r>
-          </w:p>
-        </w:tc>
-      </w:tr>
-      <w:tr>
-        <w:tc>
-          <w:tcPr>
-            <w:tcW w:w="6912" w:type="dxa"/>
-          </w:tcPr>
-          <w:p/>
-        </w:tc>
-        <w:tc>
-          <w:tcPr>
-            <w:tcW w:w="2300" w:type="dxa"/>
-          </w:tcPr>
-          <w:p/>
-        </w:tc>
-      </w:tr>
-      <w:tr>
-        <w:tc>
-          <w:tcPr>
-            <w:tcW w:w="6912" w:type="dxa"/>
-          </w:tcPr>
-          <w:p>
-            <w:r>
-              <w:t>/V0.99/</w:t>
-            </w:r>
-            <w:proofErr w:type="spellStart"/>
-            <w:r>
-              <w:t>projects</w:t>
-            </w:r>
-            <w:proofErr w:type="spellEnd"/>
-            <w:r>
-              <w:t>/{</w:t>
-            </w:r>
-            <w:proofErr w:type="spellStart"/>
-            <w:r>
-              <w:t>id</w:t>
-            </w:r>
-            <w:proofErr w:type="spellEnd"/>
-            <w:r>
-              <w:t>}/</w:t>
-            </w:r>
-            <w:proofErr w:type="spellStart"/>
-            <w:r>
-              <w:t>topics</w:t>
-            </w:r>
-            <w:proofErr w:type="spellEnd"/>
-            <w:r>
-              <w:t>/{</w:t>
-            </w:r>
-            <w:proofErr w:type="spellStart"/>
-            <w:r>
-              <w:t>guid</w:t>
-            </w:r>
-            <w:proofErr w:type="spellEnd"/>
-            <w:r>
-              <w:t>}/</w:t>
-            </w:r>
-            <w:proofErr w:type="spellStart"/>
-            <w:r>
-              <w:t>bim_snippet</w:t>
-            </w:r>
-            <w:proofErr w:type="spellEnd"/>
-          </w:p>
-        </w:tc>
-        <w:tc>
-          <w:tcPr>
-            <w:tcW w:w="2300" w:type="dxa"/>
-          </w:tcPr>
-          <w:p>
-            <w:r>
-              <w:t>GET, POST</w:t>
-            </w:r>
-            <w:r>
-              <w:t>, (DELETE)</w:t>
-            </w:r>
-          </w:p>
-        </w:tc>
-      </w:tr>
-      <w:tr>
-        <w:tc>
-          <w:tcPr>
-            <w:tcW w:w="6912" w:type="dxa"/>
-          </w:tcPr>
-          <w:p>
-            <w:r>
-              <w:t>/V0.99/</w:t>
-            </w:r>
-            <w:proofErr w:type="spellStart"/>
-            <w:r>
-              <w:t>projects</w:t>
-            </w:r>
-            <w:proofErr w:type="spellEnd"/>
-            <w:r>
-              <w:t>/{</w:t>
-            </w:r>
-            <w:proofErr w:type="spellStart"/>
-            <w:r>
-              <w:t>id</w:t>
-            </w:r>
-            <w:proofErr w:type="spellEnd"/>
-            <w:r>
-              <w:t>}/</w:t>
-            </w:r>
-            <w:proofErr w:type="spellStart"/>
-            <w:r>
-              <w:t>topics</w:t>
-            </w:r>
-            <w:proofErr w:type="spellEnd"/>
-            <w:r>
-              <w:t>/{</w:t>
-            </w:r>
-            <w:proofErr w:type="spellStart"/>
-            <w:r>
-              <w:t>guid</w:t>
-            </w:r>
-            <w:proofErr w:type="spellEnd"/>
-            <w:r>
-              <w:t>}/</w:t>
-            </w:r>
-            <w:proofErr w:type="spellStart"/>
-            <w:r>
-              <w:t>bim_snippet</w:t>
-            </w:r>
-            <w:proofErr w:type="spellEnd"/>
-            <w:r>
-              <w:t>/{</w:t>
-            </w:r>
-            <w:proofErr w:type="spellStart"/>
-            <w:r>
-              <w:t>reference</w:t>
-            </w:r>
-            <w:proofErr w:type="spellEnd"/>
-            <w:r>
-              <w:t>}</w:t>
-            </w:r>
-          </w:p>
-        </w:tc>
-        <w:tc>
-          <w:tcPr>
-            <w:tcW w:w="2300" w:type="dxa"/>
-          </w:tcPr>
-          <w:p>
-            <w:r>
-              <w:t>GET</w:t>
-            </w:r>
-          </w:p>
-        </w:tc>
-      </w:tr>
-      <w:tr>
-        <w:tc>
-          <w:tcPr>
-            <w:tcW w:w="6912" w:type="dxa"/>
-          </w:tcPr>
-          <w:p>
-            <w:r>
-              <w:t>/V0.99/</w:t>
-            </w:r>
-            <w:proofErr w:type="spellStart"/>
-            <w:r>
-              <w:t>projects</w:t>
-            </w:r>
-            <w:proofErr w:type="spellEnd"/>
-            <w:r>
-              <w:t>/{</w:t>
-            </w:r>
-            <w:proofErr w:type="spellStart"/>
-            <w:r>
-              <w:t>id</w:t>
-            </w:r>
-            <w:proofErr w:type="spellEnd"/>
-            <w:r>
-              <w:t>}/</w:t>
-            </w:r>
-            <w:proofErr w:type="spellStart"/>
-            <w:r>
-              <w:t>topics</w:t>
-            </w:r>
-            <w:proofErr w:type="spellEnd"/>
-            <w:r>
-              <w:t>/{</w:t>
-            </w:r>
-            <w:proofErr w:type="spellStart"/>
-            <w:r>
-              <w:t>guid</w:t>
-            </w:r>
-            <w:proofErr w:type="spellEnd"/>
-            <w:r>
-              <w:t>}/</w:t>
-            </w:r>
-            <w:proofErr w:type="spellStart"/>
-            <w:r>
-              <w:t>bim_snippet</w:t>
-            </w:r>
-            <w:proofErr w:type="spellEnd"/>
-            <w:r>
-              <w:t>/{</w:t>
-            </w:r>
-            <w:proofErr w:type="spellStart"/>
-            <w:r>
-              <w:t>schema</w:t>
-            </w:r>
-            <w:proofErr w:type="spellEnd"/>
-            <w:r>
-              <w:t>}</w:t>
-            </w:r>
-          </w:p>
-        </w:tc>
-        <w:tc>
-          <w:tcPr>
-            <w:tcW w:w="2300" w:type="dxa"/>
-          </w:tcPr>
-          <w:p>
-            <w:r>
-              <w:t>GET</w:t>
-            </w:r>
-          </w:p>
-        </w:tc>
-      </w:tr>
-      <w:tr>
-        <w:tc>
-          <w:tcPr>
-            <w:tcW w:w="6912" w:type="dxa"/>
-          </w:tcPr>
-          <w:p/>
-        </w:tc>
-        <w:tc>
-          <w:tcPr>
-            <w:tcW w:w="2300" w:type="dxa"/>
-          </w:tcPr>
-          <w:p/>
-        </w:tc>
-      </w:tr>
-      <w:tr>
-        <w:tc>
-          <w:tcPr>
-            <w:tcW w:w="6912" w:type="dxa"/>
-          </w:tcPr>
-          <w:p>
-            <w:r>
-              <w:t>/V0.99/</w:t>
+              <w:t>teams</w:t>
+            </w:r>
+            <w:proofErr w:type="spellEnd"/>
+            <w:r>
+              <w:t>/{</w:t>
+            </w:r>
+            <w:proofErr w:type="spellStart"/>
+            <w:r>
+              <w:t>id</w:t>
+            </w:r>
+            <w:proofErr w:type="spellEnd"/>
+            <w:r>
+              <w:t>}/</w:t>
             </w:r>
             <w:proofErr w:type="spellStart"/>
             <w:r>
@@ -1248,6 +1361,25 @@
             <w:r>
               <w:t>/V0.99/</w:t>
             </w:r>
+            <w:r>
+              <w:t xml:space="preserve"> </w:t>
+            </w:r>
+            <w:proofErr w:type="spellStart"/>
+            <w:r>
+              <w:t>teams</w:t>
+            </w:r>
+            <w:proofErr w:type="spellEnd"/>
+            <w:r>
+              <w:t>/{</w:t>
+            </w:r>
+            <w:proofErr w:type="spellStart"/>
+            <w:r>
+              <w:t>id</w:t>
+            </w:r>
+            <w:proofErr w:type="spellEnd"/>
+            <w:r>
+              <w:t>}/</w:t>
+            </w:r>
             <w:proofErr w:type="spellStart"/>
             <w:r>
               <w:t>projects</w:t>
@@ -1332,6 +1464,25 @@
             <w:r>
               <w:t>/V0.99/</w:t>
             </w:r>
+            <w:r>
+              <w:t xml:space="preserve"> </w:t>
+            </w:r>
+            <w:proofErr w:type="spellStart"/>
+            <w:r>
+              <w:t>teams</w:t>
+            </w:r>
+            <w:proofErr w:type="spellEnd"/>
+            <w:r>
+              <w:t>/{</w:t>
+            </w:r>
+            <w:proofErr w:type="spellStart"/>
+            <w:r>
+              <w:t>id</w:t>
+            </w:r>
+            <w:proofErr w:type="spellEnd"/>
+            <w:r>
+              <w:t>}/</w:t>
+            </w:r>
             <w:proofErr w:type="spellStart"/>
             <w:r>
               <w:t>projects</w:t>
@@ -1391,6 +1542,25 @@
             <w:r>
               <w:t>/V0.99/</w:t>
             </w:r>
+            <w:r>
+              <w:t xml:space="preserve"> </w:t>
+            </w:r>
+            <w:proofErr w:type="spellStart"/>
+            <w:r>
+              <w:t>teams</w:t>
+            </w:r>
+            <w:proofErr w:type="spellEnd"/>
+            <w:r>
+              <w:t>/{</w:t>
+            </w:r>
+            <w:proofErr w:type="spellStart"/>
+            <w:r>
+              <w:t>id</w:t>
+            </w:r>
+            <w:proofErr w:type="spellEnd"/>
+            <w:r>
+              <w:t>}/</w:t>
+            </w:r>
             <w:proofErr w:type="spellStart"/>
             <w:r>
               <w:t>projects</w:t>
@@ -1475,6 +1645,25 @@
             <w:r>
               <w:t>/V0.99/</w:t>
             </w:r>
+            <w:r>
+              <w:t xml:space="preserve"> </w:t>
+            </w:r>
+            <w:proofErr w:type="spellStart"/>
+            <w:r>
+              <w:t>teams</w:t>
+            </w:r>
+            <w:proofErr w:type="spellEnd"/>
+            <w:r>
+              <w:t>/{</w:t>
+            </w:r>
+            <w:proofErr w:type="spellStart"/>
+            <w:r>
+              <w:t>id</w:t>
+            </w:r>
+            <w:proofErr w:type="spellEnd"/>
+            <w:r>
+              <w:t>}/</w:t>
+            </w:r>
             <w:proofErr w:type="spellStart"/>
             <w:r>
               <w:t>projects</w:t>
@@ -1534,6 +1723,25 @@
             <w:r>
               <w:t>/V0.99/</w:t>
             </w:r>
+            <w:r>
+              <w:t xml:space="preserve"> </w:t>
+            </w:r>
+            <w:proofErr w:type="spellStart"/>
+            <w:r>
+              <w:t>teams</w:t>
+            </w:r>
+            <w:proofErr w:type="spellEnd"/>
+            <w:r>
+              <w:t>/{</w:t>
+            </w:r>
+            <w:proofErr w:type="spellStart"/>
+            <w:r>
+              <w:t>id</w:t>
+            </w:r>
+            <w:proofErr w:type="spellEnd"/>
+            <w:r>
+              <w:t>}/</w:t>
+            </w:r>
             <w:proofErr w:type="spellStart"/>
             <w:r>
               <w:t>projects</w:t>
@@ -1620,6 +1828,25 @@
           <w:p>
             <w:r>
               <w:t>/V0.99/</w:t>
+            </w:r>
+            <w:r>
+              <w:t xml:space="preserve"> </w:t>
+            </w:r>
+            <w:proofErr w:type="spellStart"/>
+            <w:r>
+              <w:t>teams</w:t>
+            </w:r>
+            <w:proofErr w:type="spellEnd"/>
+            <w:r>
+              <w:t>/{</w:t>
+            </w:r>
+            <w:proofErr w:type="spellStart"/>
+            <w:r>
+              <w:t>id</w:t>
+            </w:r>
+            <w:proofErr w:type="spellEnd"/>
+            <w:r>
+              <w:t>}/</w:t>
             </w:r>
             <w:proofErr w:type="spellStart"/>
             <w:r>
@@ -1695,6 +1922,241 @@
     </w:sectPr>
   </w:body>
 </w:document>
+</file>
+
+<file path=word/numbering.xml><?xml version="1.0" encoding="utf-8"?>
+<w:numbering xmlns:ve="http://schemas.openxmlformats.org/markup-compatibility/2006" xmlns:o="urn:schemas-microsoft-com:office:office" xmlns:r="http://schemas.openxmlformats.org/officeDocument/2006/relationships" xmlns:m="http://schemas.openxmlformats.org/officeDocument/2006/math" xmlns:v="urn:schemas-microsoft-com:vml" xmlns:wp="http://schemas.openxmlformats.org/drawingml/2006/wordprocessingDrawing" xmlns:w10="urn:schemas-microsoft-com:office:word" xmlns:w="http://schemas.openxmlformats.org/wordprocessingml/2006/main" xmlns:wne="http://schemas.microsoft.com/office/word/2006/wordml">
+  <w:abstractNum w:abstractNumId="0">
+    <w:nsid w:val="396C3456"/>
+    <w:multiLevelType w:val="hybridMultilevel"/>
+    <w:tmpl w:val="4A30614A"/>
+    <w:lvl w:ilvl="0" w:tplc="7A661FDA">
+      <w:numFmt w:val="bullet"/>
+      <w:lvlText w:val="-"/>
+      <w:lvlJc w:val="left"/>
+      <w:pPr>
+        <w:ind w:left="720" w:hanging="360"/>
+      </w:pPr>
+      <w:rPr>
+        <w:rFonts w:ascii="Calibri" w:eastAsiaTheme="minorHAnsi" w:hAnsi="Calibri" w:cstheme="minorBidi" w:hint="default"/>
+      </w:rPr>
+    </w:lvl>
+    <w:lvl w:ilvl="1" w:tplc="04070003" w:tentative="1">
+      <w:start w:val="1"/>
+      <w:numFmt w:val="bullet"/>
+      <w:lvlText w:val="o"/>
+      <w:lvlJc w:val="left"/>
+      <w:pPr>
+        <w:ind w:left="1440" w:hanging="360"/>
+      </w:pPr>
+      <w:rPr>
+        <w:rFonts w:ascii="Courier New" w:hAnsi="Courier New" w:cs="Courier New" w:hint="default"/>
+      </w:rPr>
+    </w:lvl>
+    <w:lvl w:ilvl="2" w:tplc="04070005" w:tentative="1">
+      <w:start w:val="1"/>
+      <w:numFmt w:val="bullet"/>
+      <w:lvlText w:val=""/>
+      <w:lvlJc w:val="left"/>
+      <w:pPr>
+        <w:ind w:left="2160" w:hanging="360"/>
+      </w:pPr>
+      <w:rPr>
+        <w:rFonts w:ascii="Wingdings" w:hAnsi="Wingdings" w:hint="default"/>
+      </w:rPr>
+    </w:lvl>
+    <w:lvl w:ilvl="3" w:tplc="04070001" w:tentative="1">
+      <w:start w:val="1"/>
+      <w:numFmt w:val="bullet"/>
+      <w:lvlText w:val=""/>
+      <w:lvlJc w:val="left"/>
+      <w:pPr>
+        <w:ind w:left="2880" w:hanging="360"/>
+      </w:pPr>
+      <w:rPr>
+        <w:rFonts w:ascii="Symbol" w:hAnsi="Symbol" w:hint="default"/>
+      </w:rPr>
+    </w:lvl>
+    <w:lvl w:ilvl="4" w:tplc="04070003" w:tentative="1">
+      <w:start w:val="1"/>
+      <w:numFmt w:val="bullet"/>
+      <w:lvlText w:val="o"/>
+      <w:lvlJc w:val="left"/>
+      <w:pPr>
+        <w:ind w:left="3600" w:hanging="360"/>
+      </w:pPr>
+      <w:rPr>
+        <w:rFonts w:ascii="Courier New" w:hAnsi="Courier New" w:cs="Courier New" w:hint="default"/>
+      </w:rPr>
+    </w:lvl>
+    <w:lvl w:ilvl="5" w:tplc="04070005" w:tentative="1">
+      <w:start w:val="1"/>
+      <w:numFmt w:val="bullet"/>
+      <w:lvlText w:val=""/>
+      <w:lvlJc w:val="left"/>
+      <w:pPr>
+        <w:ind w:left="4320" w:hanging="360"/>
+      </w:pPr>
+      <w:rPr>
+        <w:rFonts w:ascii="Wingdings" w:hAnsi="Wingdings" w:hint="default"/>
+      </w:rPr>
+    </w:lvl>
+    <w:lvl w:ilvl="6" w:tplc="04070001" w:tentative="1">
+      <w:start w:val="1"/>
+      <w:numFmt w:val="bullet"/>
+      <w:lvlText w:val=""/>
+      <w:lvlJc w:val="left"/>
+      <w:pPr>
+        <w:ind w:left="5040" w:hanging="360"/>
+      </w:pPr>
+      <w:rPr>
+        <w:rFonts w:ascii="Symbol" w:hAnsi="Symbol" w:hint="default"/>
+      </w:rPr>
+    </w:lvl>
+    <w:lvl w:ilvl="7" w:tplc="04070003" w:tentative="1">
+      <w:start w:val="1"/>
+      <w:numFmt w:val="bullet"/>
+      <w:lvlText w:val="o"/>
+      <w:lvlJc w:val="left"/>
+      <w:pPr>
+        <w:ind w:left="5760" w:hanging="360"/>
+      </w:pPr>
+      <w:rPr>
+        <w:rFonts w:ascii="Courier New" w:hAnsi="Courier New" w:cs="Courier New" w:hint="default"/>
+      </w:rPr>
+    </w:lvl>
+    <w:lvl w:ilvl="8" w:tplc="04070005" w:tentative="1">
+      <w:start w:val="1"/>
+      <w:numFmt w:val="bullet"/>
+      <w:lvlText w:val=""/>
+      <w:lvlJc w:val="left"/>
+      <w:pPr>
+        <w:ind w:left="6480" w:hanging="360"/>
+      </w:pPr>
+      <w:rPr>
+        <w:rFonts w:ascii="Wingdings" w:hAnsi="Wingdings" w:hint="default"/>
+      </w:rPr>
+    </w:lvl>
+  </w:abstractNum>
+  <w:abstractNum w:abstractNumId="1">
+    <w:nsid w:val="6EEA4A76"/>
+    <w:multiLevelType w:val="hybridMultilevel"/>
+    <w:tmpl w:val="26DAC7FC"/>
+    <w:lvl w:ilvl="0" w:tplc="412204D8">
+      <w:numFmt w:val="bullet"/>
+      <w:lvlText w:val=""/>
+      <w:lvlJc w:val="left"/>
+      <w:pPr>
+        <w:ind w:left="720" w:hanging="360"/>
+      </w:pPr>
+      <w:rPr>
+        <w:rFonts w:ascii="Wingdings" w:eastAsiaTheme="minorHAnsi" w:hAnsi="Wingdings" w:cstheme="minorBidi" w:hint="default"/>
+      </w:rPr>
+    </w:lvl>
+    <w:lvl w:ilvl="1" w:tplc="04070003" w:tentative="1">
+      <w:start w:val="1"/>
+      <w:numFmt w:val="bullet"/>
+      <w:lvlText w:val="o"/>
+      <w:lvlJc w:val="left"/>
+      <w:pPr>
+        <w:ind w:left="1440" w:hanging="360"/>
+      </w:pPr>
+      <w:rPr>
+        <w:rFonts w:ascii="Courier New" w:hAnsi="Courier New" w:cs="Courier New" w:hint="default"/>
+      </w:rPr>
+    </w:lvl>
+    <w:lvl w:ilvl="2" w:tplc="04070005" w:tentative="1">
+      <w:start w:val="1"/>
+      <w:numFmt w:val="bullet"/>
+      <w:lvlText w:val=""/>
+      <w:lvlJc w:val="left"/>
+      <w:pPr>
+        <w:ind w:left="2160" w:hanging="360"/>
+      </w:pPr>
+      <w:rPr>
+        <w:rFonts w:ascii="Wingdings" w:hAnsi="Wingdings" w:hint="default"/>
+      </w:rPr>
+    </w:lvl>
+    <w:lvl w:ilvl="3" w:tplc="04070001" w:tentative="1">
+      <w:start w:val="1"/>
+      <w:numFmt w:val="bullet"/>
+      <w:lvlText w:val=""/>
+      <w:lvlJc w:val="left"/>
+      <w:pPr>
+        <w:ind w:left="2880" w:hanging="360"/>
+      </w:pPr>
+      <w:rPr>
+        <w:rFonts w:ascii="Symbol" w:hAnsi="Symbol" w:hint="default"/>
+      </w:rPr>
+    </w:lvl>
+    <w:lvl w:ilvl="4" w:tplc="04070003" w:tentative="1">
+      <w:start w:val="1"/>
+      <w:numFmt w:val="bullet"/>
+      <w:lvlText w:val="o"/>
+      <w:lvlJc w:val="left"/>
+      <w:pPr>
+        <w:ind w:left="3600" w:hanging="360"/>
+      </w:pPr>
+      <w:rPr>
+        <w:rFonts w:ascii="Courier New" w:hAnsi="Courier New" w:cs="Courier New" w:hint="default"/>
+      </w:rPr>
+    </w:lvl>
+    <w:lvl w:ilvl="5" w:tplc="04070005" w:tentative="1">
+      <w:start w:val="1"/>
+      <w:numFmt w:val="bullet"/>
+      <w:lvlText w:val=""/>
+      <w:lvlJc w:val="left"/>
+      <w:pPr>
+        <w:ind w:left="4320" w:hanging="360"/>
+      </w:pPr>
+      <w:rPr>
+        <w:rFonts w:ascii="Wingdings" w:hAnsi="Wingdings" w:hint="default"/>
+      </w:rPr>
+    </w:lvl>
+    <w:lvl w:ilvl="6" w:tplc="04070001" w:tentative="1">
+      <w:start w:val="1"/>
+      <w:numFmt w:val="bullet"/>
+      <w:lvlText w:val=""/>
+      <w:lvlJc w:val="left"/>
+      <w:pPr>
+        <w:ind w:left="5040" w:hanging="360"/>
+      </w:pPr>
+      <w:rPr>
+        <w:rFonts w:ascii="Symbol" w:hAnsi="Symbol" w:hint="default"/>
+      </w:rPr>
+    </w:lvl>
+    <w:lvl w:ilvl="7" w:tplc="04070003" w:tentative="1">
+      <w:start w:val="1"/>
+      <w:numFmt w:val="bullet"/>
+      <w:lvlText w:val="o"/>
+      <w:lvlJc w:val="left"/>
+      <w:pPr>
+        <w:ind w:left="5760" w:hanging="360"/>
+      </w:pPr>
+      <w:rPr>
+        <w:rFonts w:ascii="Courier New" w:hAnsi="Courier New" w:cs="Courier New" w:hint="default"/>
+      </w:rPr>
+    </w:lvl>
+    <w:lvl w:ilvl="8" w:tplc="04070005" w:tentative="1">
+      <w:start w:val="1"/>
+      <w:numFmt w:val="bullet"/>
+      <w:lvlText w:val=""/>
+      <w:lvlJc w:val="left"/>
+      <w:pPr>
+        <w:ind w:left="6480" w:hanging="360"/>
+      </w:pPr>
+      <w:rPr>
+        <w:rFonts w:ascii="Wingdings" w:hAnsi="Wingdings" w:hint="default"/>
+      </w:rPr>
+    </w:lvl>
+  </w:abstractNum>
+  <w:num w:numId="1">
+    <w:abstractNumId w:val="1"/>
+  </w:num>
+  <w:num w:numId="2">
+    <w:abstractNumId w:val="0"/>
+  </w:num>
+</w:numbering>
 </file>
 
 <file path=word/styles.xml><?xml version="1.0" encoding="utf-8"?>
@@ -1911,6 +2373,17 @@
         <w:right w:w="108" w:type="dxa"/>
       </w:tblCellMar>
     </w:tblPr>
+  </w:style>
+  <w:style w:type="paragraph" w:styleId="Listenabsatz">
+    <w:name w:val="List Paragraph"/>
+    <w:basedOn w:val="Standard"/>
+    <w:uiPriority w:val="34"/>
+    <w:qFormat/>
+    <w:rsid w:val="000F626E"/>
+    <w:pPr>
+      <w:ind w:left="720"/>
+      <w:contextualSpacing/>
+    </w:pPr>
   </w:style>
 </w:styles>
 </file>

</xml_diff>

<commit_message>
add user rights roles list
</commit_message>
<xml_diff>
--- a/BCF-API_URLs.docx
+++ b/BCF-API_URLs.docx
@@ -105,15 +105,7 @@
                 <w:i/>
                 <w:color w:val="1F497D" w:themeColor="text2"/>
               </w:rPr>
-              <w:t>chem</w:t>
-            </w:r>
-            <w:r>
-              <w:rPr>
-                <w:b/>
-                <w:i/>
-                <w:color w:val="1F497D" w:themeColor="text2"/>
-              </w:rPr>
-              <w:t>as</w:t>
+              <w:t>chemas</w:t>
             </w:r>
           </w:p>
         </w:tc>
@@ -4132,6 +4124,2008 @@
       </w:tr>
     </w:tbl>
     <w:p/>
+    <w:p/>
+    <w:p/>
+    <w:p/>
+    <w:p/>
+    <w:p>
+      <w:r>
+        <w:br w:type="page"/>
+      </w:r>
+    </w:p>
+    <w:p/>
+    <w:p/>
+    <w:tbl>
+      <w:tblPr>
+        <w:tblStyle w:val="Tabellengitternetz"/>
+        <w:tblW w:w="0" w:type="auto"/>
+        <w:tblLook w:val="04A0"/>
+      </w:tblPr>
+      <w:tblGrid>
+        <w:gridCol w:w="2376"/>
+        <w:gridCol w:w="993"/>
+        <w:gridCol w:w="992"/>
+        <w:gridCol w:w="992"/>
+        <w:gridCol w:w="992"/>
+        <w:gridCol w:w="993"/>
+        <w:gridCol w:w="850"/>
+        <w:gridCol w:w="1024"/>
+      </w:tblGrid>
+      <w:tr>
+        <w:tc>
+          <w:tcPr>
+            <w:tcW w:w="2376" w:type="dxa"/>
+          </w:tcPr>
+          <w:p>
+            <w:pPr>
+              <w:jc w:val="center"/>
+              <w:rPr>
+                <w:b/>
+                <w:color w:val="1F497D" w:themeColor="text2"/>
+              </w:rPr>
+            </w:pPr>
+          </w:p>
+        </w:tc>
+        <w:tc>
+          <w:tcPr>
+            <w:tcW w:w="993" w:type="dxa"/>
+          </w:tcPr>
+          <w:p>
+            <w:pPr>
+              <w:jc w:val="center"/>
+              <w:rPr>
+                <w:b/>
+                <w:color w:val="1F497D" w:themeColor="text2"/>
+              </w:rPr>
+            </w:pPr>
+            <w:proofErr w:type="spellStart"/>
+            <w:r>
+              <w:rPr>
+                <w:b/>
+                <w:color w:val="1F497D" w:themeColor="text2"/>
+              </w:rPr>
+              <w:t>Account</w:t>
+            </w:r>
+            <w:proofErr w:type="spellEnd"/>
+          </w:p>
+          <w:p>
+            <w:pPr>
+              <w:jc w:val="center"/>
+              <w:rPr>
+                <w:b/>
+                <w:color w:val="1F497D" w:themeColor="text2"/>
+              </w:rPr>
+            </w:pPr>
+            <w:proofErr w:type="spellStart"/>
+            <w:r>
+              <w:rPr>
+                <w:b/>
+                <w:color w:val="1F497D" w:themeColor="text2"/>
+              </w:rPr>
+              <w:t>Owner</w:t>
+            </w:r>
+            <w:proofErr w:type="spellEnd"/>
+          </w:p>
+        </w:tc>
+        <w:tc>
+          <w:tcPr>
+            <w:tcW w:w="992" w:type="dxa"/>
+          </w:tcPr>
+          <w:p>
+            <w:pPr>
+              <w:jc w:val="center"/>
+              <w:rPr>
+                <w:b/>
+                <w:color w:val="1F497D" w:themeColor="text2"/>
+              </w:rPr>
+            </w:pPr>
+            <w:r>
+              <w:rPr>
+                <w:b/>
+                <w:color w:val="1F497D" w:themeColor="text2"/>
+              </w:rPr>
+              <w:t>Project</w:t>
+            </w:r>
+          </w:p>
+          <w:p>
+            <w:pPr>
+              <w:jc w:val="center"/>
+              <w:rPr>
+                <w:b/>
+                <w:color w:val="1F497D" w:themeColor="text2"/>
+              </w:rPr>
+            </w:pPr>
+            <w:r>
+              <w:rPr>
+                <w:b/>
+                <w:color w:val="1F497D" w:themeColor="text2"/>
+              </w:rPr>
+              <w:t>Admin</w:t>
+            </w:r>
+          </w:p>
+        </w:tc>
+        <w:tc>
+          <w:tcPr>
+            <w:tcW w:w="992" w:type="dxa"/>
+          </w:tcPr>
+          <w:p>
+            <w:pPr>
+              <w:jc w:val="center"/>
+              <w:rPr>
+                <w:b/>
+                <w:color w:val="1F497D" w:themeColor="text2"/>
+              </w:rPr>
+            </w:pPr>
+            <w:r>
+              <w:rPr>
+                <w:b/>
+                <w:color w:val="1F497D" w:themeColor="text2"/>
+              </w:rPr>
+              <w:t>Project</w:t>
+            </w:r>
+          </w:p>
+          <w:p>
+            <w:pPr>
+              <w:jc w:val="center"/>
+              <w:rPr>
+                <w:b/>
+                <w:color w:val="1F497D" w:themeColor="text2"/>
+              </w:rPr>
+            </w:pPr>
+            <w:r>
+              <w:rPr>
+                <w:b/>
+                <w:color w:val="1F497D" w:themeColor="text2"/>
+              </w:rPr>
+              <w:t>Editor</w:t>
+            </w:r>
+          </w:p>
+        </w:tc>
+        <w:tc>
+          <w:tcPr>
+            <w:tcW w:w="992" w:type="dxa"/>
+          </w:tcPr>
+          <w:p>
+            <w:pPr>
+              <w:jc w:val="center"/>
+              <w:rPr>
+                <w:b/>
+                <w:color w:val="1F497D" w:themeColor="text2"/>
+              </w:rPr>
+            </w:pPr>
+            <w:r>
+              <w:rPr>
+                <w:b/>
+                <w:color w:val="1F497D" w:themeColor="text2"/>
+              </w:rPr>
+              <w:t>Project</w:t>
+            </w:r>
+          </w:p>
+          <w:p>
+            <w:pPr>
+              <w:jc w:val="center"/>
+              <w:rPr>
+                <w:b/>
+                <w:color w:val="1F497D" w:themeColor="text2"/>
+              </w:rPr>
+            </w:pPr>
+            <w:r>
+              <w:rPr>
+                <w:b/>
+                <w:color w:val="1F497D" w:themeColor="text2"/>
+              </w:rPr>
+              <w:t>Viewer</w:t>
+            </w:r>
+          </w:p>
+        </w:tc>
+        <w:tc>
+          <w:tcPr>
+            <w:tcW w:w="993" w:type="dxa"/>
+          </w:tcPr>
+          <w:p>
+            <w:pPr>
+              <w:jc w:val="center"/>
+              <w:rPr>
+                <w:b/>
+                <w:color w:val="1F497D" w:themeColor="text2"/>
+              </w:rPr>
+            </w:pPr>
+            <w:r>
+              <w:rPr>
+                <w:b/>
+                <w:color w:val="1F497D" w:themeColor="text2"/>
+              </w:rPr>
+              <w:t>Model</w:t>
+            </w:r>
+          </w:p>
+          <w:p>
+            <w:pPr>
+              <w:jc w:val="center"/>
+              <w:rPr>
+                <w:b/>
+                <w:color w:val="1F497D" w:themeColor="text2"/>
+              </w:rPr>
+            </w:pPr>
+            <w:r>
+              <w:rPr>
+                <w:b/>
+                <w:color w:val="1F497D" w:themeColor="text2"/>
+              </w:rPr>
+              <w:t>Admin</w:t>
+            </w:r>
+          </w:p>
+        </w:tc>
+        <w:tc>
+          <w:tcPr>
+            <w:tcW w:w="850" w:type="dxa"/>
+          </w:tcPr>
+          <w:p>
+            <w:pPr>
+              <w:jc w:val="center"/>
+              <w:rPr>
+                <w:b/>
+                <w:color w:val="1F497D" w:themeColor="text2"/>
+              </w:rPr>
+            </w:pPr>
+            <w:r>
+              <w:rPr>
+                <w:b/>
+                <w:color w:val="1F497D" w:themeColor="text2"/>
+              </w:rPr>
+              <w:t>Model</w:t>
+            </w:r>
+          </w:p>
+          <w:p>
+            <w:pPr>
+              <w:jc w:val="center"/>
+              <w:rPr>
+                <w:b/>
+                <w:color w:val="1F497D" w:themeColor="text2"/>
+              </w:rPr>
+            </w:pPr>
+            <w:r>
+              <w:rPr>
+                <w:b/>
+                <w:color w:val="1F497D" w:themeColor="text2"/>
+              </w:rPr>
+              <w:t>Editor</w:t>
+            </w:r>
+          </w:p>
+        </w:tc>
+        <w:tc>
+          <w:tcPr>
+            <w:tcW w:w="1024" w:type="dxa"/>
+          </w:tcPr>
+          <w:p>
+            <w:pPr>
+              <w:jc w:val="center"/>
+              <w:rPr>
+                <w:b/>
+                <w:color w:val="1F497D" w:themeColor="text2"/>
+              </w:rPr>
+            </w:pPr>
+            <w:r>
+              <w:rPr>
+                <w:b/>
+                <w:color w:val="1F497D" w:themeColor="text2"/>
+              </w:rPr>
+              <w:t>Model</w:t>
+            </w:r>
+          </w:p>
+          <w:p>
+            <w:pPr>
+              <w:jc w:val="center"/>
+              <w:rPr>
+                <w:b/>
+                <w:color w:val="1F497D" w:themeColor="text2"/>
+              </w:rPr>
+            </w:pPr>
+            <w:r>
+              <w:rPr>
+                <w:b/>
+                <w:color w:val="1F497D" w:themeColor="text2"/>
+              </w:rPr>
+              <w:t>Viewer</w:t>
+            </w:r>
+          </w:p>
+        </w:tc>
+      </w:tr>
+      <w:tr>
+        <w:tc>
+          <w:tcPr>
+            <w:tcW w:w="2376" w:type="dxa"/>
+          </w:tcPr>
+          <w:p>
+            <w:pPr>
+              <w:rPr>
+                <w:b/>
+                <w:color w:val="943634" w:themeColor="accent2" w:themeShade="BF"/>
+              </w:rPr>
+            </w:pPr>
+            <w:r>
+              <w:rPr>
+                <w:b/>
+                <w:color w:val="943634" w:themeColor="accent2" w:themeShade="BF"/>
+              </w:rPr>
+              <w:t>Create Project</w:t>
+            </w:r>
+          </w:p>
+        </w:tc>
+        <w:tc>
+          <w:tcPr>
+            <w:tcW w:w="993" w:type="dxa"/>
+            <w:vAlign w:val="center"/>
+          </w:tcPr>
+          <w:p>
+            <w:pPr>
+              <w:jc w:val="center"/>
+            </w:pPr>
+            <w:r>
+              <w:t>x</w:t>
+            </w:r>
+          </w:p>
+        </w:tc>
+        <w:tc>
+          <w:tcPr>
+            <w:tcW w:w="992" w:type="dxa"/>
+            <w:vAlign w:val="center"/>
+          </w:tcPr>
+          <w:p>
+            <w:pPr>
+              <w:jc w:val="center"/>
+            </w:pPr>
+            <w:r>
+              <w:t>x</w:t>
+            </w:r>
+          </w:p>
+        </w:tc>
+        <w:tc>
+          <w:tcPr>
+            <w:tcW w:w="992" w:type="dxa"/>
+            <w:vAlign w:val="center"/>
+          </w:tcPr>
+          <w:p>
+            <w:pPr>
+              <w:jc w:val="center"/>
+            </w:pPr>
+          </w:p>
+        </w:tc>
+        <w:tc>
+          <w:tcPr>
+            <w:tcW w:w="992" w:type="dxa"/>
+            <w:vAlign w:val="center"/>
+          </w:tcPr>
+          <w:p>
+            <w:pPr>
+              <w:jc w:val="center"/>
+            </w:pPr>
+          </w:p>
+        </w:tc>
+        <w:tc>
+          <w:tcPr>
+            <w:tcW w:w="993" w:type="dxa"/>
+            <w:vAlign w:val="center"/>
+          </w:tcPr>
+          <w:p>
+            <w:pPr>
+              <w:jc w:val="center"/>
+            </w:pPr>
+          </w:p>
+        </w:tc>
+        <w:tc>
+          <w:tcPr>
+            <w:tcW w:w="850" w:type="dxa"/>
+            <w:vAlign w:val="center"/>
+          </w:tcPr>
+          <w:p>
+            <w:pPr>
+              <w:jc w:val="center"/>
+            </w:pPr>
+          </w:p>
+        </w:tc>
+        <w:tc>
+          <w:tcPr>
+            <w:tcW w:w="1024" w:type="dxa"/>
+            <w:vAlign w:val="center"/>
+          </w:tcPr>
+          <w:p>
+            <w:pPr>
+              <w:jc w:val="center"/>
+            </w:pPr>
+          </w:p>
+        </w:tc>
+      </w:tr>
+      <w:tr>
+        <w:tc>
+          <w:tcPr>
+            <w:tcW w:w="2376" w:type="dxa"/>
+          </w:tcPr>
+          <w:p>
+            <w:pPr>
+              <w:rPr>
+                <w:b/>
+                <w:color w:val="943634" w:themeColor="accent2" w:themeShade="BF"/>
+              </w:rPr>
+            </w:pPr>
+            <w:r>
+              <w:rPr>
+                <w:b/>
+                <w:color w:val="943634" w:themeColor="accent2" w:themeShade="BF"/>
+              </w:rPr>
+              <w:t>Admin Project</w:t>
+            </w:r>
+          </w:p>
+          <w:p>
+            <w:pPr>
+              <w:rPr>
+                <w:b/>
+                <w:color w:val="943634" w:themeColor="accent2" w:themeShade="BF"/>
+              </w:rPr>
+            </w:pPr>
+            <w:r>
+              <w:rPr>
+                <w:b/>
+                <w:color w:val="943634" w:themeColor="accent2" w:themeShade="BF"/>
+              </w:rPr>
+              <w:t>(</w:t>
+            </w:r>
+            <w:proofErr w:type="spellStart"/>
+            <w:r>
+              <w:rPr>
+                <w:b/>
+                <w:color w:val="943634" w:themeColor="accent2" w:themeShade="BF"/>
+              </w:rPr>
+              <w:t>eg</w:t>
+            </w:r>
+            <w:proofErr w:type="spellEnd"/>
+            <w:r>
+              <w:rPr>
+                <w:b/>
+                <w:color w:val="943634" w:themeColor="accent2" w:themeShade="BF"/>
+              </w:rPr>
+              <w:t xml:space="preserve">. </w:t>
+            </w:r>
+            <w:proofErr w:type="spellStart"/>
+            <w:r>
+              <w:rPr>
+                <w:b/>
+                <w:color w:val="943634" w:themeColor="accent2" w:themeShade="BF"/>
+              </w:rPr>
+              <w:t>invite</w:t>
+            </w:r>
+            <w:proofErr w:type="spellEnd"/>
+            <w:r>
+              <w:rPr>
+                <w:b/>
+                <w:color w:val="943634" w:themeColor="accent2" w:themeShade="BF"/>
+              </w:rPr>
+              <w:t>)</w:t>
+            </w:r>
+          </w:p>
+        </w:tc>
+        <w:tc>
+          <w:tcPr>
+            <w:tcW w:w="993" w:type="dxa"/>
+            <w:vAlign w:val="center"/>
+          </w:tcPr>
+          <w:p>
+            <w:pPr>
+              <w:jc w:val="center"/>
+            </w:pPr>
+            <w:r>
+              <w:t>x</w:t>
+            </w:r>
+          </w:p>
+        </w:tc>
+        <w:tc>
+          <w:tcPr>
+            <w:tcW w:w="992" w:type="dxa"/>
+            <w:vAlign w:val="center"/>
+          </w:tcPr>
+          <w:p>
+            <w:pPr>
+              <w:jc w:val="center"/>
+            </w:pPr>
+            <w:r>
+              <w:t>x</w:t>
+            </w:r>
+          </w:p>
+        </w:tc>
+        <w:tc>
+          <w:tcPr>
+            <w:tcW w:w="992" w:type="dxa"/>
+            <w:vAlign w:val="center"/>
+          </w:tcPr>
+          <w:p/>
+        </w:tc>
+        <w:tc>
+          <w:tcPr>
+            <w:tcW w:w="992" w:type="dxa"/>
+            <w:vAlign w:val="center"/>
+          </w:tcPr>
+          <w:p>
+            <w:pPr>
+              <w:jc w:val="center"/>
+            </w:pPr>
+          </w:p>
+        </w:tc>
+        <w:tc>
+          <w:tcPr>
+            <w:tcW w:w="993" w:type="dxa"/>
+            <w:vAlign w:val="center"/>
+          </w:tcPr>
+          <w:p>
+            <w:pPr>
+              <w:jc w:val="center"/>
+            </w:pPr>
+          </w:p>
+        </w:tc>
+        <w:tc>
+          <w:tcPr>
+            <w:tcW w:w="850" w:type="dxa"/>
+            <w:vAlign w:val="center"/>
+          </w:tcPr>
+          <w:p>
+            <w:pPr>
+              <w:jc w:val="center"/>
+            </w:pPr>
+          </w:p>
+        </w:tc>
+        <w:tc>
+          <w:tcPr>
+            <w:tcW w:w="1024" w:type="dxa"/>
+            <w:vAlign w:val="center"/>
+          </w:tcPr>
+          <w:p>
+            <w:pPr>
+              <w:jc w:val="center"/>
+            </w:pPr>
+          </w:p>
+        </w:tc>
+      </w:tr>
+      <w:tr>
+        <w:tc>
+          <w:tcPr>
+            <w:tcW w:w="2376" w:type="dxa"/>
+          </w:tcPr>
+          <w:p>
+            <w:pPr>
+              <w:rPr>
+                <w:b/>
+                <w:color w:val="943634" w:themeColor="accent2" w:themeShade="BF"/>
+              </w:rPr>
+            </w:pPr>
+            <w:r>
+              <w:rPr>
+                <w:b/>
+                <w:color w:val="943634" w:themeColor="accent2" w:themeShade="BF"/>
+              </w:rPr>
+              <w:t>Edit</w:t>
+            </w:r>
+            <w:r>
+              <w:rPr>
+                <w:b/>
+                <w:color w:val="943634" w:themeColor="accent2" w:themeShade="BF"/>
+              </w:rPr>
+              <w:t xml:space="preserve"> Project</w:t>
+            </w:r>
+          </w:p>
+        </w:tc>
+        <w:tc>
+          <w:tcPr>
+            <w:tcW w:w="993" w:type="dxa"/>
+            <w:vAlign w:val="center"/>
+          </w:tcPr>
+          <w:p>
+            <w:pPr>
+              <w:jc w:val="center"/>
+            </w:pPr>
+            <w:r>
+              <w:t>x</w:t>
+            </w:r>
+          </w:p>
+        </w:tc>
+        <w:tc>
+          <w:tcPr>
+            <w:tcW w:w="992" w:type="dxa"/>
+            <w:vAlign w:val="center"/>
+          </w:tcPr>
+          <w:p>
+            <w:pPr>
+              <w:jc w:val="center"/>
+            </w:pPr>
+            <w:r>
+              <w:t>x</w:t>
+            </w:r>
+          </w:p>
+        </w:tc>
+        <w:tc>
+          <w:tcPr>
+            <w:tcW w:w="992" w:type="dxa"/>
+            <w:vAlign w:val="center"/>
+          </w:tcPr>
+          <w:p>
+            <w:pPr>
+              <w:jc w:val="center"/>
+            </w:pPr>
+            <w:r>
+              <w:t>x</w:t>
+            </w:r>
+          </w:p>
+        </w:tc>
+        <w:tc>
+          <w:tcPr>
+            <w:tcW w:w="992" w:type="dxa"/>
+            <w:vAlign w:val="center"/>
+          </w:tcPr>
+          <w:p>
+            <w:pPr>
+              <w:jc w:val="center"/>
+            </w:pPr>
+          </w:p>
+        </w:tc>
+        <w:tc>
+          <w:tcPr>
+            <w:tcW w:w="993" w:type="dxa"/>
+            <w:vAlign w:val="center"/>
+          </w:tcPr>
+          <w:p>
+            <w:pPr>
+              <w:jc w:val="center"/>
+            </w:pPr>
+          </w:p>
+        </w:tc>
+        <w:tc>
+          <w:tcPr>
+            <w:tcW w:w="850" w:type="dxa"/>
+            <w:vAlign w:val="center"/>
+          </w:tcPr>
+          <w:p>
+            <w:pPr>
+              <w:jc w:val="center"/>
+            </w:pPr>
+          </w:p>
+        </w:tc>
+        <w:tc>
+          <w:tcPr>
+            <w:tcW w:w="1024" w:type="dxa"/>
+            <w:vAlign w:val="center"/>
+          </w:tcPr>
+          <w:p>
+            <w:pPr>
+              <w:jc w:val="center"/>
+            </w:pPr>
+          </w:p>
+        </w:tc>
+      </w:tr>
+      <w:tr>
+        <w:tc>
+          <w:tcPr>
+            <w:tcW w:w="2376" w:type="dxa"/>
+          </w:tcPr>
+          <w:p>
+            <w:pPr>
+              <w:rPr>
+                <w:b/>
+                <w:color w:val="943634" w:themeColor="accent2" w:themeShade="BF"/>
+              </w:rPr>
+            </w:pPr>
+            <w:r>
+              <w:rPr>
+                <w:b/>
+                <w:color w:val="943634" w:themeColor="accent2" w:themeShade="BF"/>
+              </w:rPr>
+              <w:t>Delete Project</w:t>
+            </w:r>
+          </w:p>
+        </w:tc>
+        <w:tc>
+          <w:tcPr>
+            <w:tcW w:w="993" w:type="dxa"/>
+            <w:vAlign w:val="center"/>
+          </w:tcPr>
+          <w:p>
+            <w:pPr>
+              <w:jc w:val="center"/>
+            </w:pPr>
+            <w:r>
+              <w:t>x</w:t>
+            </w:r>
+          </w:p>
+        </w:tc>
+        <w:tc>
+          <w:tcPr>
+            <w:tcW w:w="992" w:type="dxa"/>
+            <w:vAlign w:val="center"/>
+          </w:tcPr>
+          <w:p>
+            <w:pPr>
+              <w:jc w:val="center"/>
+            </w:pPr>
+            <w:r>
+              <w:t>x</w:t>
+            </w:r>
+          </w:p>
+        </w:tc>
+        <w:tc>
+          <w:tcPr>
+            <w:tcW w:w="992" w:type="dxa"/>
+            <w:vAlign w:val="center"/>
+          </w:tcPr>
+          <w:p>
+            <w:pPr>
+              <w:jc w:val="center"/>
+            </w:pPr>
+          </w:p>
+        </w:tc>
+        <w:tc>
+          <w:tcPr>
+            <w:tcW w:w="992" w:type="dxa"/>
+            <w:vAlign w:val="center"/>
+          </w:tcPr>
+          <w:p>
+            <w:pPr>
+              <w:jc w:val="center"/>
+            </w:pPr>
+          </w:p>
+        </w:tc>
+        <w:tc>
+          <w:tcPr>
+            <w:tcW w:w="993" w:type="dxa"/>
+            <w:vAlign w:val="center"/>
+          </w:tcPr>
+          <w:p>
+            <w:pPr>
+              <w:jc w:val="center"/>
+            </w:pPr>
+          </w:p>
+        </w:tc>
+        <w:tc>
+          <w:tcPr>
+            <w:tcW w:w="850" w:type="dxa"/>
+            <w:vAlign w:val="center"/>
+          </w:tcPr>
+          <w:p>
+            <w:pPr>
+              <w:jc w:val="center"/>
+            </w:pPr>
+          </w:p>
+        </w:tc>
+        <w:tc>
+          <w:tcPr>
+            <w:tcW w:w="1024" w:type="dxa"/>
+            <w:vAlign w:val="center"/>
+          </w:tcPr>
+          <w:p>
+            <w:pPr>
+              <w:jc w:val="center"/>
+            </w:pPr>
+          </w:p>
+        </w:tc>
+      </w:tr>
+      <w:tr>
+        <w:tc>
+          <w:tcPr>
+            <w:tcW w:w="2376" w:type="dxa"/>
+          </w:tcPr>
+          <w:p>
+            <w:pPr>
+              <w:rPr>
+                <w:b/>
+                <w:color w:val="943634" w:themeColor="accent2" w:themeShade="BF"/>
+              </w:rPr>
+            </w:pPr>
+            <w:r>
+              <w:rPr>
+                <w:b/>
+                <w:color w:val="943634" w:themeColor="accent2" w:themeShade="BF"/>
+              </w:rPr>
+              <w:t>View Project</w:t>
+            </w:r>
+          </w:p>
+        </w:tc>
+        <w:tc>
+          <w:tcPr>
+            <w:tcW w:w="993" w:type="dxa"/>
+            <w:vAlign w:val="center"/>
+          </w:tcPr>
+          <w:p>
+            <w:pPr>
+              <w:jc w:val="center"/>
+            </w:pPr>
+            <w:r>
+              <w:t>x</w:t>
+            </w:r>
+          </w:p>
+        </w:tc>
+        <w:tc>
+          <w:tcPr>
+            <w:tcW w:w="992" w:type="dxa"/>
+            <w:vAlign w:val="center"/>
+          </w:tcPr>
+          <w:p>
+            <w:pPr>
+              <w:jc w:val="center"/>
+            </w:pPr>
+            <w:r>
+              <w:t>x</w:t>
+            </w:r>
+          </w:p>
+        </w:tc>
+        <w:tc>
+          <w:tcPr>
+            <w:tcW w:w="992" w:type="dxa"/>
+            <w:vAlign w:val="center"/>
+          </w:tcPr>
+          <w:p>
+            <w:pPr>
+              <w:jc w:val="center"/>
+            </w:pPr>
+            <w:r>
+              <w:t>x</w:t>
+            </w:r>
+          </w:p>
+        </w:tc>
+        <w:tc>
+          <w:tcPr>
+            <w:tcW w:w="992" w:type="dxa"/>
+            <w:vAlign w:val="center"/>
+          </w:tcPr>
+          <w:p>
+            <w:pPr>
+              <w:jc w:val="center"/>
+            </w:pPr>
+            <w:r>
+              <w:t>x</w:t>
+            </w:r>
+          </w:p>
+        </w:tc>
+        <w:tc>
+          <w:tcPr>
+            <w:tcW w:w="993" w:type="dxa"/>
+            <w:vAlign w:val="center"/>
+          </w:tcPr>
+          <w:p>
+            <w:pPr>
+              <w:jc w:val="center"/>
+            </w:pPr>
+            <w:r>
+              <w:t>x</w:t>
+            </w:r>
+          </w:p>
+        </w:tc>
+        <w:tc>
+          <w:tcPr>
+            <w:tcW w:w="850" w:type="dxa"/>
+            <w:vAlign w:val="center"/>
+          </w:tcPr>
+          <w:p>
+            <w:pPr>
+              <w:jc w:val="center"/>
+            </w:pPr>
+            <w:r>
+              <w:t>x</w:t>
+            </w:r>
+          </w:p>
+        </w:tc>
+        <w:tc>
+          <w:tcPr>
+            <w:tcW w:w="1024" w:type="dxa"/>
+            <w:vAlign w:val="center"/>
+          </w:tcPr>
+          <w:p>
+            <w:pPr>
+              <w:jc w:val="center"/>
+            </w:pPr>
+            <w:r>
+              <w:t>x</w:t>
+            </w:r>
+          </w:p>
+        </w:tc>
+      </w:tr>
+      <w:tr>
+        <w:tc>
+          <w:tcPr>
+            <w:tcW w:w="2376" w:type="dxa"/>
+          </w:tcPr>
+          <w:p>
+            <w:pPr>
+              <w:rPr>
+                <w:b/>
+                <w:color w:val="943634" w:themeColor="accent2" w:themeShade="BF"/>
+              </w:rPr>
+            </w:pPr>
+          </w:p>
+        </w:tc>
+        <w:tc>
+          <w:tcPr>
+            <w:tcW w:w="993" w:type="dxa"/>
+            <w:vAlign w:val="center"/>
+          </w:tcPr>
+          <w:p>
+            <w:pPr>
+              <w:jc w:val="center"/>
+            </w:pPr>
+          </w:p>
+        </w:tc>
+        <w:tc>
+          <w:tcPr>
+            <w:tcW w:w="992" w:type="dxa"/>
+            <w:vAlign w:val="center"/>
+          </w:tcPr>
+          <w:p>
+            <w:pPr>
+              <w:jc w:val="center"/>
+            </w:pPr>
+          </w:p>
+        </w:tc>
+        <w:tc>
+          <w:tcPr>
+            <w:tcW w:w="992" w:type="dxa"/>
+            <w:vAlign w:val="center"/>
+          </w:tcPr>
+          <w:p>
+            <w:pPr>
+              <w:jc w:val="center"/>
+            </w:pPr>
+          </w:p>
+        </w:tc>
+        <w:tc>
+          <w:tcPr>
+            <w:tcW w:w="992" w:type="dxa"/>
+            <w:vAlign w:val="center"/>
+          </w:tcPr>
+          <w:p>
+            <w:pPr>
+              <w:jc w:val="center"/>
+            </w:pPr>
+          </w:p>
+        </w:tc>
+        <w:tc>
+          <w:tcPr>
+            <w:tcW w:w="993" w:type="dxa"/>
+            <w:vAlign w:val="center"/>
+          </w:tcPr>
+          <w:p>
+            <w:pPr>
+              <w:jc w:val="center"/>
+            </w:pPr>
+          </w:p>
+        </w:tc>
+        <w:tc>
+          <w:tcPr>
+            <w:tcW w:w="850" w:type="dxa"/>
+            <w:vAlign w:val="center"/>
+          </w:tcPr>
+          <w:p>
+            <w:pPr>
+              <w:jc w:val="center"/>
+            </w:pPr>
+          </w:p>
+        </w:tc>
+        <w:tc>
+          <w:tcPr>
+            <w:tcW w:w="1024" w:type="dxa"/>
+            <w:vAlign w:val="center"/>
+          </w:tcPr>
+          <w:p>
+            <w:pPr>
+              <w:jc w:val="center"/>
+            </w:pPr>
+          </w:p>
+        </w:tc>
+      </w:tr>
+      <w:tr>
+        <w:tc>
+          <w:tcPr>
+            <w:tcW w:w="2376" w:type="dxa"/>
+          </w:tcPr>
+          <w:p>
+            <w:pPr>
+              <w:rPr>
+                <w:b/>
+                <w:color w:val="943634" w:themeColor="accent2" w:themeShade="BF"/>
+              </w:rPr>
+            </w:pPr>
+            <w:r>
+              <w:rPr>
+                <w:b/>
+                <w:color w:val="943634" w:themeColor="accent2" w:themeShade="BF"/>
+              </w:rPr>
+              <w:t xml:space="preserve">Create </w:t>
+            </w:r>
+            <w:proofErr w:type="spellStart"/>
+            <w:r>
+              <w:rPr>
+                <w:b/>
+                <w:color w:val="943634" w:themeColor="accent2" w:themeShade="BF"/>
+              </w:rPr>
+              <w:t>Discipline</w:t>
+            </w:r>
+            <w:proofErr w:type="spellEnd"/>
+          </w:p>
+        </w:tc>
+        <w:tc>
+          <w:tcPr>
+            <w:tcW w:w="993" w:type="dxa"/>
+            <w:vAlign w:val="center"/>
+          </w:tcPr>
+          <w:p>
+            <w:pPr>
+              <w:jc w:val="center"/>
+            </w:pPr>
+            <w:r>
+              <w:t>x</w:t>
+            </w:r>
+          </w:p>
+        </w:tc>
+        <w:tc>
+          <w:tcPr>
+            <w:tcW w:w="992" w:type="dxa"/>
+            <w:vAlign w:val="center"/>
+          </w:tcPr>
+          <w:p>
+            <w:pPr>
+              <w:jc w:val="center"/>
+            </w:pPr>
+            <w:r>
+              <w:t>x</w:t>
+            </w:r>
+          </w:p>
+        </w:tc>
+        <w:tc>
+          <w:tcPr>
+            <w:tcW w:w="992" w:type="dxa"/>
+            <w:vAlign w:val="center"/>
+          </w:tcPr>
+          <w:p>
+            <w:pPr>
+              <w:jc w:val="center"/>
+            </w:pPr>
+            <w:r>
+              <w:t>x</w:t>
+            </w:r>
+          </w:p>
+        </w:tc>
+        <w:tc>
+          <w:tcPr>
+            <w:tcW w:w="992" w:type="dxa"/>
+            <w:vAlign w:val="center"/>
+          </w:tcPr>
+          <w:p>
+            <w:pPr>
+              <w:jc w:val="center"/>
+            </w:pPr>
+          </w:p>
+        </w:tc>
+        <w:tc>
+          <w:tcPr>
+            <w:tcW w:w="993" w:type="dxa"/>
+            <w:vAlign w:val="center"/>
+          </w:tcPr>
+          <w:p>
+            <w:pPr>
+              <w:jc w:val="center"/>
+            </w:pPr>
+          </w:p>
+        </w:tc>
+        <w:tc>
+          <w:tcPr>
+            <w:tcW w:w="850" w:type="dxa"/>
+            <w:vAlign w:val="center"/>
+          </w:tcPr>
+          <w:p>
+            <w:pPr>
+              <w:jc w:val="center"/>
+            </w:pPr>
+          </w:p>
+        </w:tc>
+        <w:tc>
+          <w:tcPr>
+            <w:tcW w:w="1024" w:type="dxa"/>
+            <w:vAlign w:val="center"/>
+          </w:tcPr>
+          <w:p>
+            <w:pPr>
+              <w:jc w:val="center"/>
+            </w:pPr>
+          </w:p>
+        </w:tc>
+      </w:tr>
+      <w:tr>
+        <w:tc>
+          <w:tcPr>
+            <w:tcW w:w="2376" w:type="dxa"/>
+          </w:tcPr>
+          <w:p>
+            <w:pPr>
+              <w:rPr>
+                <w:b/>
+                <w:color w:val="943634" w:themeColor="accent2" w:themeShade="BF"/>
+              </w:rPr>
+            </w:pPr>
+            <w:r>
+              <w:rPr>
+                <w:b/>
+                <w:color w:val="943634" w:themeColor="accent2" w:themeShade="BF"/>
+              </w:rPr>
+              <w:t xml:space="preserve">Edit </w:t>
+            </w:r>
+            <w:proofErr w:type="spellStart"/>
+            <w:r>
+              <w:rPr>
+                <w:b/>
+                <w:color w:val="943634" w:themeColor="accent2" w:themeShade="BF"/>
+              </w:rPr>
+              <w:t>Discipline</w:t>
+            </w:r>
+            <w:proofErr w:type="spellEnd"/>
+          </w:p>
+        </w:tc>
+        <w:tc>
+          <w:tcPr>
+            <w:tcW w:w="993" w:type="dxa"/>
+            <w:vAlign w:val="center"/>
+          </w:tcPr>
+          <w:p>
+            <w:pPr>
+              <w:jc w:val="center"/>
+            </w:pPr>
+            <w:r>
+              <w:t>x</w:t>
+            </w:r>
+          </w:p>
+        </w:tc>
+        <w:tc>
+          <w:tcPr>
+            <w:tcW w:w="992" w:type="dxa"/>
+            <w:vAlign w:val="center"/>
+          </w:tcPr>
+          <w:p>
+            <w:pPr>
+              <w:jc w:val="center"/>
+            </w:pPr>
+            <w:r>
+              <w:t>x</w:t>
+            </w:r>
+          </w:p>
+        </w:tc>
+        <w:tc>
+          <w:tcPr>
+            <w:tcW w:w="992" w:type="dxa"/>
+            <w:vAlign w:val="center"/>
+          </w:tcPr>
+          <w:p>
+            <w:pPr>
+              <w:jc w:val="center"/>
+            </w:pPr>
+            <w:r>
+              <w:t>x</w:t>
+            </w:r>
+          </w:p>
+        </w:tc>
+        <w:tc>
+          <w:tcPr>
+            <w:tcW w:w="992" w:type="dxa"/>
+            <w:vAlign w:val="center"/>
+          </w:tcPr>
+          <w:p>
+            <w:pPr>
+              <w:jc w:val="center"/>
+            </w:pPr>
+          </w:p>
+        </w:tc>
+        <w:tc>
+          <w:tcPr>
+            <w:tcW w:w="993" w:type="dxa"/>
+            <w:vAlign w:val="center"/>
+          </w:tcPr>
+          <w:p/>
+        </w:tc>
+        <w:tc>
+          <w:tcPr>
+            <w:tcW w:w="850" w:type="dxa"/>
+            <w:vAlign w:val="center"/>
+          </w:tcPr>
+          <w:p>
+            <w:pPr>
+              <w:jc w:val="center"/>
+            </w:pPr>
+          </w:p>
+        </w:tc>
+        <w:tc>
+          <w:tcPr>
+            <w:tcW w:w="1024" w:type="dxa"/>
+            <w:vAlign w:val="center"/>
+          </w:tcPr>
+          <w:p>
+            <w:pPr>
+              <w:jc w:val="center"/>
+            </w:pPr>
+          </w:p>
+        </w:tc>
+      </w:tr>
+      <w:tr>
+        <w:tc>
+          <w:tcPr>
+            <w:tcW w:w="2376" w:type="dxa"/>
+          </w:tcPr>
+          <w:p>
+            <w:pPr>
+              <w:rPr>
+                <w:b/>
+                <w:color w:val="943634" w:themeColor="accent2" w:themeShade="BF"/>
+              </w:rPr>
+            </w:pPr>
+            <w:r>
+              <w:rPr>
+                <w:b/>
+                <w:color w:val="943634" w:themeColor="accent2" w:themeShade="BF"/>
+              </w:rPr>
+              <w:t xml:space="preserve">Delete </w:t>
+            </w:r>
+            <w:proofErr w:type="spellStart"/>
+            <w:r>
+              <w:rPr>
+                <w:b/>
+                <w:color w:val="943634" w:themeColor="accent2" w:themeShade="BF"/>
+              </w:rPr>
+              <w:t>Discipline</w:t>
+            </w:r>
+            <w:proofErr w:type="spellEnd"/>
+          </w:p>
+        </w:tc>
+        <w:tc>
+          <w:tcPr>
+            <w:tcW w:w="993" w:type="dxa"/>
+            <w:vAlign w:val="center"/>
+          </w:tcPr>
+          <w:p>
+            <w:pPr>
+              <w:jc w:val="center"/>
+            </w:pPr>
+            <w:r>
+              <w:t>x</w:t>
+            </w:r>
+          </w:p>
+        </w:tc>
+        <w:tc>
+          <w:tcPr>
+            <w:tcW w:w="992" w:type="dxa"/>
+            <w:vAlign w:val="center"/>
+          </w:tcPr>
+          <w:p>
+            <w:pPr>
+              <w:jc w:val="center"/>
+            </w:pPr>
+            <w:r>
+              <w:t>x</w:t>
+            </w:r>
+          </w:p>
+        </w:tc>
+        <w:tc>
+          <w:tcPr>
+            <w:tcW w:w="992" w:type="dxa"/>
+            <w:vAlign w:val="center"/>
+          </w:tcPr>
+          <w:p>
+            <w:pPr>
+              <w:jc w:val="center"/>
+            </w:pPr>
+            <w:r>
+              <w:t>x</w:t>
+            </w:r>
+          </w:p>
+        </w:tc>
+        <w:tc>
+          <w:tcPr>
+            <w:tcW w:w="992" w:type="dxa"/>
+            <w:vAlign w:val="center"/>
+          </w:tcPr>
+          <w:p>
+            <w:pPr>
+              <w:jc w:val="center"/>
+            </w:pPr>
+          </w:p>
+        </w:tc>
+        <w:tc>
+          <w:tcPr>
+            <w:tcW w:w="993" w:type="dxa"/>
+            <w:vAlign w:val="center"/>
+          </w:tcPr>
+          <w:p>
+            <w:pPr>
+              <w:jc w:val="center"/>
+            </w:pPr>
+          </w:p>
+        </w:tc>
+        <w:tc>
+          <w:tcPr>
+            <w:tcW w:w="850" w:type="dxa"/>
+            <w:vAlign w:val="center"/>
+          </w:tcPr>
+          <w:p>
+            <w:pPr>
+              <w:jc w:val="center"/>
+            </w:pPr>
+          </w:p>
+        </w:tc>
+        <w:tc>
+          <w:tcPr>
+            <w:tcW w:w="1024" w:type="dxa"/>
+            <w:vAlign w:val="center"/>
+          </w:tcPr>
+          <w:p>
+            <w:pPr>
+              <w:jc w:val="center"/>
+            </w:pPr>
+          </w:p>
+        </w:tc>
+      </w:tr>
+      <w:tr>
+        <w:tc>
+          <w:tcPr>
+            <w:tcW w:w="2376" w:type="dxa"/>
+          </w:tcPr>
+          <w:p>
+            <w:pPr>
+              <w:rPr>
+                <w:b/>
+                <w:color w:val="943634" w:themeColor="accent2" w:themeShade="BF"/>
+              </w:rPr>
+            </w:pPr>
+          </w:p>
+        </w:tc>
+        <w:tc>
+          <w:tcPr>
+            <w:tcW w:w="993" w:type="dxa"/>
+            <w:vAlign w:val="center"/>
+          </w:tcPr>
+          <w:p>
+            <w:pPr>
+              <w:jc w:val="center"/>
+            </w:pPr>
+          </w:p>
+        </w:tc>
+        <w:tc>
+          <w:tcPr>
+            <w:tcW w:w="992" w:type="dxa"/>
+            <w:vAlign w:val="center"/>
+          </w:tcPr>
+          <w:p>
+            <w:pPr>
+              <w:jc w:val="center"/>
+            </w:pPr>
+          </w:p>
+        </w:tc>
+        <w:tc>
+          <w:tcPr>
+            <w:tcW w:w="992" w:type="dxa"/>
+            <w:vAlign w:val="center"/>
+          </w:tcPr>
+          <w:p>
+            <w:pPr>
+              <w:jc w:val="center"/>
+            </w:pPr>
+          </w:p>
+        </w:tc>
+        <w:tc>
+          <w:tcPr>
+            <w:tcW w:w="992" w:type="dxa"/>
+            <w:vAlign w:val="center"/>
+          </w:tcPr>
+          <w:p>
+            <w:pPr>
+              <w:jc w:val="center"/>
+            </w:pPr>
+          </w:p>
+        </w:tc>
+        <w:tc>
+          <w:tcPr>
+            <w:tcW w:w="993" w:type="dxa"/>
+            <w:vAlign w:val="center"/>
+          </w:tcPr>
+          <w:p>
+            <w:pPr>
+              <w:jc w:val="center"/>
+            </w:pPr>
+          </w:p>
+        </w:tc>
+        <w:tc>
+          <w:tcPr>
+            <w:tcW w:w="850" w:type="dxa"/>
+            <w:vAlign w:val="center"/>
+          </w:tcPr>
+          <w:p>
+            <w:pPr>
+              <w:jc w:val="center"/>
+            </w:pPr>
+          </w:p>
+        </w:tc>
+        <w:tc>
+          <w:tcPr>
+            <w:tcW w:w="1024" w:type="dxa"/>
+            <w:vAlign w:val="center"/>
+          </w:tcPr>
+          <w:p>
+            <w:pPr>
+              <w:jc w:val="center"/>
+            </w:pPr>
+          </w:p>
+        </w:tc>
+      </w:tr>
+      <w:tr>
+        <w:tc>
+          <w:tcPr>
+            <w:tcW w:w="2376" w:type="dxa"/>
+          </w:tcPr>
+          <w:p>
+            <w:pPr>
+              <w:rPr>
+                <w:b/>
+                <w:color w:val="943634" w:themeColor="accent2" w:themeShade="BF"/>
+              </w:rPr>
+            </w:pPr>
+            <w:r>
+              <w:rPr>
+                <w:b/>
+                <w:color w:val="943634" w:themeColor="accent2" w:themeShade="BF"/>
+              </w:rPr>
+              <w:t>View all Models</w:t>
+            </w:r>
+          </w:p>
+        </w:tc>
+        <w:tc>
+          <w:tcPr>
+            <w:tcW w:w="993" w:type="dxa"/>
+            <w:vAlign w:val="center"/>
+          </w:tcPr>
+          <w:p>
+            <w:pPr>
+              <w:jc w:val="center"/>
+            </w:pPr>
+            <w:r>
+              <w:t>x</w:t>
+            </w:r>
+          </w:p>
+        </w:tc>
+        <w:tc>
+          <w:tcPr>
+            <w:tcW w:w="992" w:type="dxa"/>
+            <w:vAlign w:val="center"/>
+          </w:tcPr>
+          <w:p>
+            <w:pPr>
+              <w:jc w:val="center"/>
+            </w:pPr>
+            <w:r>
+              <w:t>x</w:t>
+            </w:r>
+          </w:p>
+        </w:tc>
+        <w:tc>
+          <w:tcPr>
+            <w:tcW w:w="992" w:type="dxa"/>
+            <w:vAlign w:val="center"/>
+          </w:tcPr>
+          <w:p>
+            <w:pPr>
+              <w:jc w:val="center"/>
+            </w:pPr>
+            <w:r>
+              <w:t>x</w:t>
+            </w:r>
+          </w:p>
+        </w:tc>
+        <w:tc>
+          <w:tcPr>
+            <w:tcW w:w="992" w:type="dxa"/>
+            <w:vAlign w:val="center"/>
+          </w:tcPr>
+          <w:p>
+            <w:pPr>
+              <w:jc w:val="center"/>
+            </w:pPr>
+            <w:r>
+              <w:t>x</w:t>
+            </w:r>
+          </w:p>
+        </w:tc>
+        <w:tc>
+          <w:tcPr>
+            <w:tcW w:w="993" w:type="dxa"/>
+            <w:vAlign w:val="center"/>
+          </w:tcPr>
+          <w:p>
+            <w:pPr>
+              <w:jc w:val="center"/>
+            </w:pPr>
+          </w:p>
+        </w:tc>
+        <w:tc>
+          <w:tcPr>
+            <w:tcW w:w="850" w:type="dxa"/>
+            <w:vAlign w:val="center"/>
+          </w:tcPr>
+          <w:p>
+            <w:pPr>
+              <w:jc w:val="center"/>
+            </w:pPr>
+          </w:p>
+        </w:tc>
+        <w:tc>
+          <w:tcPr>
+            <w:tcW w:w="1024" w:type="dxa"/>
+            <w:vAlign w:val="center"/>
+          </w:tcPr>
+          <w:p>
+            <w:pPr>
+              <w:jc w:val="center"/>
+            </w:pPr>
+          </w:p>
+        </w:tc>
+      </w:tr>
+      <w:tr>
+        <w:tc>
+          <w:tcPr>
+            <w:tcW w:w="2376" w:type="dxa"/>
+          </w:tcPr>
+          <w:p>
+            <w:pPr>
+              <w:rPr>
+                <w:b/>
+                <w:color w:val="943634" w:themeColor="accent2" w:themeShade="BF"/>
+              </w:rPr>
+            </w:pPr>
+          </w:p>
+        </w:tc>
+        <w:tc>
+          <w:tcPr>
+            <w:tcW w:w="993" w:type="dxa"/>
+            <w:vAlign w:val="center"/>
+          </w:tcPr>
+          <w:p>
+            <w:pPr>
+              <w:jc w:val="center"/>
+            </w:pPr>
+          </w:p>
+        </w:tc>
+        <w:tc>
+          <w:tcPr>
+            <w:tcW w:w="992" w:type="dxa"/>
+            <w:vAlign w:val="center"/>
+          </w:tcPr>
+          <w:p>
+            <w:pPr>
+              <w:jc w:val="center"/>
+            </w:pPr>
+          </w:p>
+        </w:tc>
+        <w:tc>
+          <w:tcPr>
+            <w:tcW w:w="992" w:type="dxa"/>
+            <w:vAlign w:val="center"/>
+          </w:tcPr>
+          <w:p>
+            <w:pPr>
+              <w:jc w:val="center"/>
+            </w:pPr>
+          </w:p>
+        </w:tc>
+        <w:tc>
+          <w:tcPr>
+            <w:tcW w:w="992" w:type="dxa"/>
+            <w:vAlign w:val="center"/>
+          </w:tcPr>
+          <w:p>
+            <w:pPr>
+              <w:jc w:val="center"/>
+            </w:pPr>
+          </w:p>
+        </w:tc>
+        <w:tc>
+          <w:tcPr>
+            <w:tcW w:w="993" w:type="dxa"/>
+            <w:vAlign w:val="center"/>
+          </w:tcPr>
+          <w:p>
+            <w:pPr>
+              <w:jc w:val="center"/>
+            </w:pPr>
+          </w:p>
+        </w:tc>
+        <w:tc>
+          <w:tcPr>
+            <w:tcW w:w="850" w:type="dxa"/>
+            <w:vAlign w:val="center"/>
+          </w:tcPr>
+          <w:p>
+            <w:pPr>
+              <w:jc w:val="center"/>
+            </w:pPr>
+          </w:p>
+        </w:tc>
+        <w:tc>
+          <w:tcPr>
+            <w:tcW w:w="1024" w:type="dxa"/>
+            <w:vAlign w:val="center"/>
+          </w:tcPr>
+          <w:p>
+            <w:pPr>
+              <w:jc w:val="center"/>
+            </w:pPr>
+          </w:p>
+        </w:tc>
+      </w:tr>
+      <w:tr>
+        <w:tc>
+          <w:tcPr>
+            <w:tcW w:w="2376" w:type="dxa"/>
+          </w:tcPr>
+          <w:p>
+            <w:pPr>
+              <w:rPr>
+                <w:b/>
+                <w:color w:val="943634" w:themeColor="accent2" w:themeShade="BF"/>
+              </w:rPr>
+            </w:pPr>
+          </w:p>
+        </w:tc>
+        <w:tc>
+          <w:tcPr>
+            <w:tcW w:w="993" w:type="dxa"/>
+            <w:vAlign w:val="center"/>
+          </w:tcPr>
+          <w:p>
+            <w:pPr>
+              <w:jc w:val="center"/>
+            </w:pPr>
+          </w:p>
+        </w:tc>
+        <w:tc>
+          <w:tcPr>
+            <w:tcW w:w="992" w:type="dxa"/>
+            <w:vAlign w:val="center"/>
+          </w:tcPr>
+          <w:p>
+            <w:pPr>
+              <w:jc w:val="center"/>
+            </w:pPr>
+          </w:p>
+        </w:tc>
+        <w:tc>
+          <w:tcPr>
+            <w:tcW w:w="992" w:type="dxa"/>
+            <w:vAlign w:val="center"/>
+          </w:tcPr>
+          <w:p>
+            <w:pPr>
+              <w:jc w:val="center"/>
+            </w:pPr>
+          </w:p>
+        </w:tc>
+        <w:tc>
+          <w:tcPr>
+            <w:tcW w:w="992" w:type="dxa"/>
+            <w:vAlign w:val="center"/>
+          </w:tcPr>
+          <w:p>
+            <w:pPr>
+              <w:jc w:val="center"/>
+            </w:pPr>
+          </w:p>
+        </w:tc>
+        <w:tc>
+          <w:tcPr>
+            <w:tcW w:w="993" w:type="dxa"/>
+            <w:vAlign w:val="center"/>
+          </w:tcPr>
+          <w:p>
+            <w:pPr>
+              <w:jc w:val="center"/>
+            </w:pPr>
+          </w:p>
+        </w:tc>
+        <w:tc>
+          <w:tcPr>
+            <w:tcW w:w="850" w:type="dxa"/>
+            <w:vAlign w:val="center"/>
+          </w:tcPr>
+          <w:p>
+            <w:pPr>
+              <w:jc w:val="center"/>
+            </w:pPr>
+          </w:p>
+        </w:tc>
+        <w:tc>
+          <w:tcPr>
+            <w:tcW w:w="1024" w:type="dxa"/>
+            <w:vAlign w:val="center"/>
+          </w:tcPr>
+          <w:p>
+            <w:pPr>
+              <w:jc w:val="center"/>
+            </w:pPr>
+          </w:p>
+        </w:tc>
+      </w:tr>
+      <w:tr>
+        <w:tc>
+          <w:tcPr>
+            <w:tcW w:w="2376" w:type="dxa"/>
+          </w:tcPr>
+          <w:p>
+            <w:pPr>
+              <w:rPr>
+                <w:b/>
+                <w:color w:val="943634" w:themeColor="accent2" w:themeShade="BF"/>
+              </w:rPr>
+            </w:pPr>
+          </w:p>
+        </w:tc>
+        <w:tc>
+          <w:tcPr>
+            <w:tcW w:w="993" w:type="dxa"/>
+            <w:vAlign w:val="center"/>
+          </w:tcPr>
+          <w:p>
+            <w:pPr>
+              <w:jc w:val="center"/>
+            </w:pPr>
+          </w:p>
+        </w:tc>
+        <w:tc>
+          <w:tcPr>
+            <w:tcW w:w="992" w:type="dxa"/>
+            <w:vAlign w:val="center"/>
+          </w:tcPr>
+          <w:p>
+            <w:pPr>
+              <w:jc w:val="center"/>
+            </w:pPr>
+          </w:p>
+        </w:tc>
+        <w:tc>
+          <w:tcPr>
+            <w:tcW w:w="992" w:type="dxa"/>
+            <w:vAlign w:val="center"/>
+          </w:tcPr>
+          <w:p>
+            <w:pPr>
+              <w:jc w:val="center"/>
+            </w:pPr>
+          </w:p>
+        </w:tc>
+        <w:tc>
+          <w:tcPr>
+            <w:tcW w:w="992" w:type="dxa"/>
+            <w:vAlign w:val="center"/>
+          </w:tcPr>
+          <w:p>
+            <w:pPr>
+              <w:jc w:val="center"/>
+            </w:pPr>
+          </w:p>
+        </w:tc>
+        <w:tc>
+          <w:tcPr>
+            <w:tcW w:w="993" w:type="dxa"/>
+            <w:vAlign w:val="center"/>
+          </w:tcPr>
+          <w:p>
+            <w:pPr>
+              <w:jc w:val="center"/>
+            </w:pPr>
+          </w:p>
+        </w:tc>
+        <w:tc>
+          <w:tcPr>
+            <w:tcW w:w="850" w:type="dxa"/>
+            <w:vAlign w:val="center"/>
+          </w:tcPr>
+          <w:p>
+            <w:pPr>
+              <w:jc w:val="center"/>
+            </w:pPr>
+          </w:p>
+        </w:tc>
+        <w:tc>
+          <w:tcPr>
+            <w:tcW w:w="1024" w:type="dxa"/>
+            <w:vAlign w:val="center"/>
+          </w:tcPr>
+          <w:p>
+            <w:pPr>
+              <w:jc w:val="center"/>
+            </w:pPr>
+          </w:p>
+        </w:tc>
+      </w:tr>
+      <w:tr>
+        <w:tc>
+          <w:tcPr>
+            <w:tcW w:w="2376" w:type="dxa"/>
+          </w:tcPr>
+          <w:p>
+            <w:pPr>
+              <w:rPr>
+                <w:b/>
+                <w:color w:val="943634" w:themeColor="accent2" w:themeShade="BF"/>
+              </w:rPr>
+            </w:pPr>
+          </w:p>
+        </w:tc>
+        <w:tc>
+          <w:tcPr>
+            <w:tcW w:w="993" w:type="dxa"/>
+            <w:vAlign w:val="center"/>
+          </w:tcPr>
+          <w:p>
+            <w:pPr>
+              <w:jc w:val="center"/>
+            </w:pPr>
+          </w:p>
+        </w:tc>
+        <w:tc>
+          <w:tcPr>
+            <w:tcW w:w="992" w:type="dxa"/>
+            <w:vAlign w:val="center"/>
+          </w:tcPr>
+          <w:p>
+            <w:pPr>
+              <w:jc w:val="center"/>
+            </w:pPr>
+          </w:p>
+        </w:tc>
+        <w:tc>
+          <w:tcPr>
+            <w:tcW w:w="992" w:type="dxa"/>
+            <w:vAlign w:val="center"/>
+          </w:tcPr>
+          <w:p>
+            <w:pPr>
+              <w:jc w:val="center"/>
+            </w:pPr>
+          </w:p>
+        </w:tc>
+        <w:tc>
+          <w:tcPr>
+            <w:tcW w:w="992" w:type="dxa"/>
+            <w:vAlign w:val="center"/>
+          </w:tcPr>
+          <w:p>
+            <w:pPr>
+              <w:jc w:val="center"/>
+            </w:pPr>
+          </w:p>
+        </w:tc>
+        <w:tc>
+          <w:tcPr>
+            <w:tcW w:w="993" w:type="dxa"/>
+            <w:vAlign w:val="center"/>
+          </w:tcPr>
+          <w:p>
+            <w:pPr>
+              <w:jc w:val="center"/>
+            </w:pPr>
+          </w:p>
+        </w:tc>
+        <w:tc>
+          <w:tcPr>
+            <w:tcW w:w="850" w:type="dxa"/>
+            <w:vAlign w:val="center"/>
+          </w:tcPr>
+          <w:p>
+            <w:pPr>
+              <w:jc w:val="center"/>
+            </w:pPr>
+          </w:p>
+        </w:tc>
+        <w:tc>
+          <w:tcPr>
+            <w:tcW w:w="1024" w:type="dxa"/>
+            <w:vAlign w:val="center"/>
+          </w:tcPr>
+          <w:p>
+            <w:pPr>
+              <w:jc w:val="center"/>
+            </w:pPr>
+          </w:p>
+        </w:tc>
+      </w:tr>
+      <w:tr>
+        <w:tc>
+          <w:tcPr>
+            <w:tcW w:w="2376" w:type="dxa"/>
+          </w:tcPr>
+          <w:p>
+            <w:pPr>
+              <w:rPr>
+                <w:b/>
+                <w:color w:val="943634" w:themeColor="accent2" w:themeShade="BF"/>
+              </w:rPr>
+            </w:pPr>
+          </w:p>
+        </w:tc>
+        <w:tc>
+          <w:tcPr>
+            <w:tcW w:w="993" w:type="dxa"/>
+            <w:vAlign w:val="center"/>
+          </w:tcPr>
+          <w:p>
+            <w:pPr>
+              <w:jc w:val="center"/>
+            </w:pPr>
+          </w:p>
+        </w:tc>
+        <w:tc>
+          <w:tcPr>
+            <w:tcW w:w="992" w:type="dxa"/>
+            <w:vAlign w:val="center"/>
+          </w:tcPr>
+          <w:p>
+            <w:pPr>
+              <w:jc w:val="center"/>
+            </w:pPr>
+          </w:p>
+        </w:tc>
+        <w:tc>
+          <w:tcPr>
+            <w:tcW w:w="992" w:type="dxa"/>
+            <w:vAlign w:val="center"/>
+          </w:tcPr>
+          <w:p>
+            <w:pPr>
+              <w:jc w:val="center"/>
+            </w:pPr>
+          </w:p>
+        </w:tc>
+        <w:tc>
+          <w:tcPr>
+            <w:tcW w:w="992" w:type="dxa"/>
+            <w:vAlign w:val="center"/>
+          </w:tcPr>
+          <w:p>
+            <w:pPr>
+              <w:jc w:val="center"/>
+            </w:pPr>
+          </w:p>
+        </w:tc>
+        <w:tc>
+          <w:tcPr>
+            <w:tcW w:w="993" w:type="dxa"/>
+            <w:vAlign w:val="center"/>
+          </w:tcPr>
+          <w:p>
+            <w:pPr>
+              <w:jc w:val="center"/>
+            </w:pPr>
+          </w:p>
+        </w:tc>
+        <w:tc>
+          <w:tcPr>
+            <w:tcW w:w="850" w:type="dxa"/>
+            <w:vAlign w:val="center"/>
+          </w:tcPr>
+          <w:p>
+            <w:pPr>
+              <w:jc w:val="center"/>
+            </w:pPr>
+          </w:p>
+        </w:tc>
+        <w:tc>
+          <w:tcPr>
+            <w:tcW w:w="1024" w:type="dxa"/>
+            <w:vAlign w:val="center"/>
+          </w:tcPr>
+          <w:p>
+            <w:pPr>
+              <w:jc w:val="center"/>
+            </w:pPr>
+          </w:p>
+        </w:tc>
+      </w:tr>
+    </w:tbl>
     <w:p>
       <w:r>
         <w:br w:type="page"/>
@@ -6342,10 +8336,7 @@
           </w:p>
           <w:p>
             <w:r>
-              <w:t>POST:</w:t>
-            </w:r>
-            <w:r>
-              <w:t xml:space="preserve"> </w:t>
+              <w:t xml:space="preserve">POST: </w:t>
             </w:r>
             <w:proofErr w:type="spellStart"/>
             <w:r>
@@ -8304,31 +10295,15 @@
                 <w:i/>
                 <w:color w:val="1F497D" w:themeColor="text2"/>
               </w:rPr>
-              <w:t>(</w:t>
-            </w:r>
+              <w:t xml:space="preserve">(Users) </w:t>
+            </w:r>
+            <w:proofErr w:type="spellStart"/>
             <w:r>
               <w:rPr>
                 <w:b/>
                 <w:i/>
                 <w:color w:val="1F497D" w:themeColor="text2"/>
               </w:rPr>
-              <w:t>Users</w:t>
-            </w:r>
-            <w:r>
-              <w:rPr>
-                <w:b/>
-                <w:i/>
-                <w:color w:val="1F497D" w:themeColor="text2"/>
-              </w:rPr>
-              <w:t xml:space="preserve">) </w:t>
-            </w:r>
-            <w:proofErr w:type="spellStart"/>
-            <w:r>
-              <w:rPr>
-                <w:b/>
-                <w:i/>
-                <w:color w:val="1F497D" w:themeColor="text2"/>
-              </w:rPr>
               <w:t>self</w:t>
             </w:r>
             <w:proofErr w:type="spellEnd"/>
@@ -8350,13 +10325,7 @@
               <w:rPr>
                 <w:lang w:val="en-US"/>
               </w:rPr>
-              <w:t>/V0.99/users</w:t>
-            </w:r>
-            <w:r>
-              <w:rPr>
-                <w:lang w:val="en-US"/>
-              </w:rPr>
-              <w:t>/self</w:t>
+              <w:t>/V0.99/users/self</w:t>
             </w:r>
           </w:p>
           <w:p>
@@ -8944,6 +10913,7 @@
   <w:style w:type="character" w:default="1" w:styleId="Absatz-Standardschriftart">
     <w:name w:val="Default Paragraph Font"/>
     <w:uiPriority w:val="1"/>
+    <w:semiHidden/>
     <w:unhideWhenUsed/>
   </w:style>
   <w:style w:type="table" w:default="1" w:styleId="NormaleTabelle">
@@ -9309,7 +11279,7 @@
 </file>
 
 <file path=customXml/itemProps1.xml><?xml version="1.0" encoding="utf-8"?>
-<ds:datastoreItem xmlns:ds="http://schemas.openxmlformats.org/officeDocument/2006/customXml" ds:itemID="{F4A748DF-11B6-4C1C-94D2-E9841B6AABC0}">
+<ds:datastoreItem xmlns:ds="http://schemas.openxmlformats.org/officeDocument/2006/customXml" ds:itemID="{E5FF9185-B3D7-40FA-BDF7-CF7501627A08}">
   <ds:schemaRefs>
     <ds:schemaRef ds:uri="http://schemas.openxmlformats.org/officeDocument/2006/bibliography"/>
   </ds:schemaRefs>

</xml_diff>

<commit_message>
modify URLs in BCF_API_URLs.docx
</commit_message>
<xml_diff>
--- a/BCF-API_URLs.docx
+++ b/BCF-API_URLs.docx
@@ -1570,8 +1570,18 @@
                 <w:color w:val="1F497D" w:themeColor="text2"/>
               </w:rPr>
               <w:lastRenderedPageBreak/>
-              <w:t>(Topics) Header</w:t>
-            </w:r>
+              <w:t xml:space="preserve">(Topics) </w:t>
+            </w:r>
+            <w:proofErr w:type="spellStart"/>
+            <w:r>
+              <w:rPr>
+                <w:b/>
+                <w:i/>
+                <w:color w:val="1F497D" w:themeColor="text2"/>
+              </w:rPr>
+              <w:t>Revisions</w:t>
+            </w:r>
+            <w:proofErr w:type="spellEnd"/>
           </w:p>
         </w:tc>
       </w:tr>
@@ -1647,7 +1657,13 @@
               <w:rPr>
                 <w:lang w:val="en-US"/>
               </w:rPr>
-              <w:t>}/header</w:t>
+              <w:t>}/</w:t>
+            </w:r>
+            <w:r>
+              <w:rPr>
+                <w:lang w:val="en-US"/>
+              </w:rPr>
+              <w:t>revisions</w:t>
             </w:r>
           </w:p>
           <w:p>
@@ -1674,7 +1690,13 @@
               <w:rPr>
                 <w:lang w:val="en-US"/>
               </w:rPr>
-              <w:t xml:space="preserve"> }/header</w:t>
+              <w:t xml:space="preserve"> }/</w:t>
+            </w:r>
+            <w:r>
+              <w:rPr>
+                <w:lang w:val="en-US"/>
+              </w:rPr>
+              <w:t>revisions</w:t>
             </w:r>
           </w:p>
         </w:tc>
@@ -11279,7 +11301,7 @@
 </file>
 
 <file path=customXml/itemProps1.xml><?xml version="1.0" encoding="utf-8"?>
-<ds:datastoreItem xmlns:ds="http://schemas.openxmlformats.org/officeDocument/2006/customXml" ds:itemID="{E5FF9185-B3D7-40FA-BDF7-CF7501627A08}">
+<ds:datastoreItem xmlns:ds="http://schemas.openxmlformats.org/officeDocument/2006/customXml" ds:itemID="{6563A2B2-3109-4734-8803-25B3283F55A7}">
   <ds:schemaRefs>
     <ds:schemaRef ds:uri="http://schemas.openxmlformats.org/officeDocument/2006/bibliography"/>
   </ds:schemaRefs>

</xml_diff>